<commit_message>
Add SC22 and Service
</commit_message>
<xml_diff>
--- a/kazukiosawa_cv.docx
+++ b/kazukiosawa_cv.docx
@@ -1,6 +1,6 @@
 
 <file path=word/document.xml><?xml version="1.0" encoding="utf-8"?>
-<w:document xmlns:wpc="http://schemas.microsoft.com/office/word/2010/wordprocessingCanvas" xmlns:cx="http://schemas.microsoft.com/office/drawing/2014/chartex" xmlns:cx1="http://schemas.microsoft.com/office/drawing/2015/9/8/chartex" xmlns:cx2="http://schemas.microsoft.com/office/drawing/2015/10/21/chartex" xmlns:cx3="http://schemas.microsoft.com/office/drawing/2016/5/9/chartex" xmlns:cx4="http://schemas.microsoft.com/office/drawing/2016/5/10/chartex" xmlns:cx5="http://schemas.microsoft.com/office/drawing/2016/5/11/chartex" xmlns:cx6="http://schemas.microsoft.com/office/drawing/2016/5/12/chartex" xmlns:cx7="http://schemas.microsoft.com/office/drawing/2016/5/13/chartex" xmlns:cx8="http://schemas.microsoft.com/office/drawing/2016/5/14/chartex" xmlns:mc="http://schemas.openxmlformats.org/markup-compatibility/2006" xmlns:aink="http://schemas.microsoft.com/office/drawing/2016/ink" xmlns:am3d="http://schemas.microsoft.com/office/drawing/2017/model3d" xmlns:o="urn:schemas-microsoft-com:office:office" xmlns:r="http://schemas.openxmlformats.org/officeDocument/2006/relationships" xmlns:m="http://schemas.openxmlformats.org/officeDocument/2006/math" xmlns:v="urn:schemas-microsoft-com:vml" xmlns:wp14="http://schemas.microsoft.com/office/word/2010/wordprocessingDrawing" xmlns:wp="http://schemas.openxmlformats.org/drawingml/2006/wordprocessingDrawing" xmlns:w10="urn:schemas-microsoft-com:office:word" xmlns:w="http://schemas.openxmlformats.org/wordprocessingml/2006/main" xmlns:w14="http://schemas.microsoft.com/office/word/2010/wordml" xmlns:w15="http://schemas.microsoft.com/office/word/2012/wordml" xmlns:w16cex="http://schemas.microsoft.com/office/word/2018/wordml/cex" xmlns:w16cid="http://schemas.microsoft.com/office/word/2016/wordml/cid" xmlns:w16="http://schemas.microsoft.com/office/word/2018/wordml" xmlns:w16sdtdh="http://schemas.microsoft.com/office/word/2020/wordml/sdtdatahash" xmlns:w16se="http://schemas.microsoft.com/office/word/2015/wordml/symex" xmlns:wpg="http://schemas.microsoft.com/office/word/2010/wordprocessingGroup" xmlns:wpi="http://schemas.microsoft.com/office/word/2010/wordprocessingInk" xmlns:wne="http://schemas.microsoft.com/office/word/2006/wordml" xmlns:wps="http://schemas.microsoft.com/office/word/2010/wordprocessingShape" mc:Ignorable="w14 w15 w16se w16cid w16 w16cex w16sdtdh wp14">
+<w:document xmlns:wpc="http://schemas.microsoft.com/office/word/2010/wordprocessingCanvas" xmlns:cx="http://schemas.microsoft.com/office/drawing/2014/chartex" xmlns:cx1="http://schemas.microsoft.com/office/drawing/2015/9/8/chartex" xmlns:cx2="http://schemas.microsoft.com/office/drawing/2015/10/21/chartex" xmlns:cx3="http://schemas.microsoft.com/office/drawing/2016/5/9/chartex" xmlns:cx4="http://schemas.microsoft.com/office/drawing/2016/5/10/chartex" xmlns:cx5="http://schemas.microsoft.com/office/drawing/2016/5/11/chartex" xmlns:cx6="http://schemas.microsoft.com/office/drawing/2016/5/12/chartex" xmlns:cx7="http://schemas.microsoft.com/office/drawing/2016/5/13/chartex" xmlns:cx8="http://schemas.microsoft.com/office/drawing/2016/5/14/chartex" xmlns:mc="http://schemas.openxmlformats.org/markup-compatibility/2006" xmlns:aink="http://schemas.microsoft.com/office/drawing/2016/ink" xmlns:am3d="http://schemas.microsoft.com/office/drawing/2017/model3d" xmlns:o="urn:schemas-microsoft-com:office:office" xmlns:oel="http://schemas.microsoft.com/office/2019/extlst" xmlns:r="http://schemas.openxmlformats.org/officeDocument/2006/relationships" xmlns:m="http://schemas.openxmlformats.org/officeDocument/2006/math" xmlns:v="urn:schemas-microsoft-com:vml" xmlns:wp14="http://schemas.microsoft.com/office/word/2010/wordprocessingDrawing" xmlns:wp="http://schemas.openxmlformats.org/drawingml/2006/wordprocessingDrawing" xmlns:w10="urn:schemas-microsoft-com:office:word" xmlns:w="http://schemas.openxmlformats.org/wordprocessingml/2006/main" xmlns:w14="http://schemas.microsoft.com/office/word/2010/wordml" xmlns:w15="http://schemas.microsoft.com/office/word/2012/wordml" xmlns:w16cex="http://schemas.microsoft.com/office/word/2018/wordml/cex" xmlns:w16cid="http://schemas.microsoft.com/office/word/2016/wordml/cid" xmlns:w16="http://schemas.microsoft.com/office/word/2018/wordml" xmlns:w16sdtdh="http://schemas.microsoft.com/office/word/2020/wordml/sdtdatahash" xmlns:w16se="http://schemas.microsoft.com/office/word/2015/wordml/symex" xmlns:wpg="http://schemas.microsoft.com/office/word/2010/wordprocessingGroup" xmlns:wpi="http://schemas.microsoft.com/office/word/2010/wordprocessingInk" xmlns:wne="http://schemas.microsoft.com/office/word/2006/wordml" xmlns:wps="http://schemas.microsoft.com/office/word/2010/wordprocessingShape" mc:Ignorable="w14 w15 w16se w16cid w16 w16cex w16sdtdh wp14">
   <w:body>
     <w:p>
       <w:pPr>
@@ -50,40 +50,6 @@
     </w:p>
     <w:p>
       <w:pPr>
-        <w:jc w:val="left"/>
-        <w:rPr>
-          <w:rFonts w:ascii="Times New Roman" w:hAnsi="Times New Roman" w:cs="Times New Roman"/>
-          <w:sz w:val="22"/>
-          <w:szCs w:val="22"/>
-        </w:rPr>
-      </w:pPr>
-      <w:r>
-        <w:rPr>
-          <w:rFonts w:ascii="Times New Roman" w:hAnsi="Times New Roman" w:cs="Times New Roman"/>
-          <w:sz w:val="22"/>
-          <w:szCs w:val="22"/>
-        </w:rPr>
-        <w:t>CONTACT INFORMATION</w:t>
-      </w:r>
-      <w:r>
-        <w:rPr>
-          <w:rFonts w:ascii="Times New Roman" w:hAnsi="Times New Roman" w:cs="Times New Roman"/>
-          <w:sz w:val="22"/>
-          <w:szCs w:val="22"/>
-        </w:rPr>
-        <w:t xml:space="preserve">                                         </w:t>
-      </w:r>
-      <w:r>
-        <w:rPr>
-          <w:rFonts w:ascii="Times New Roman" w:hAnsi="Times New Roman" w:cs="Times New Roman"/>
-          <w:sz w:val="22"/>
-          <w:szCs w:val="22"/>
-        </w:rPr>
-        <w:t xml:space="preserve">             </w:t>
-      </w:r>
-    </w:p>
-    <w:p>
-      <w:pPr>
         <w:spacing w:line="260" w:lineRule="exact"/>
         <w:jc w:val="left"/>
         <w:rPr>
@@ -92,22 +58,6 @@
           <w:szCs w:val="18"/>
         </w:rPr>
       </w:pPr>
-      <w:r>
-        <w:rPr>
-          <w:rFonts w:ascii="Times New Roman" w:hAnsi="Times New Roman" w:cs="Times New Roman"/>
-          <w:sz w:val="18"/>
-          <w:szCs w:val="18"/>
-        </w:rPr>
-        <w:t xml:space="preserve"> </w:t>
-      </w:r>
-      <w:r>
-        <w:rPr>
-          <w:rFonts w:ascii="Times New Roman" w:hAnsi="Times New Roman" w:cs="Times New Roman"/>
-          <w:sz w:val="18"/>
-          <w:szCs w:val="18"/>
-        </w:rPr>
-        <w:tab/>
-      </w:r>
       <w:r>
         <w:rPr>
           <w:rFonts w:ascii="Times New Roman" w:hAnsi="Times New Roman" w:cs="Times New Roman"/>
@@ -135,22 +85,19 @@
         <w:rPr>
           <w:rStyle w:val="Hyperlink"/>
           <w:rFonts w:ascii="Times New Roman" w:hAnsi="Times New Roman" w:cs="Times New Roman"/>
+          <w:sz w:val="18"/>
+          <w:szCs w:val="18"/>
+        </w:rPr>
+      </w:pPr>
+      <w:r>
+        <w:rPr>
+          <w:rStyle w:val="Hyperlink"/>
+          <w:rFonts w:ascii="Times New Roman" w:hAnsi="Times New Roman" w:cs="Times New Roman"/>
           <w:color w:val="auto"/>
           <w:sz w:val="18"/>
           <w:szCs w:val="18"/>
           <w:u w:val="none"/>
         </w:rPr>
-      </w:pPr>
-      <w:r>
-        <w:rPr>
-          <w:rStyle w:val="Hyperlink"/>
-          <w:rFonts w:ascii="Times New Roman" w:hAnsi="Times New Roman" w:cs="Times New Roman"/>
-          <w:color w:val="auto"/>
-          <w:sz w:val="18"/>
-          <w:szCs w:val="18"/>
-          <w:u w:val="none"/>
-        </w:rPr>
-        <w:tab/>
         <w:t xml:space="preserve">Homepage: </w:t>
       </w:r>
       <w:hyperlink r:id="rId9" w:history="1">
@@ -164,6 +111,50 @@
           <w:t>https://kazukiosawa.github.io</w:t>
         </w:r>
       </w:hyperlink>
+      <w:r>
+        <w:rPr>
+          <w:rStyle w:val="Hyperlink"/>
+          <w:rFonts w:ascii="Times New Roman" w:hAnsi="Times New Roman" w:cs="Times New Roman"/>
+          <w:sz w:val="18"/>
+          <w:szCs w:val="18"/>
+        </w:rPr>
+        <w:br/>
+      </w:r>
+      <w:r>
+        <w:rPr>
+          <w:rFonts w:ascii="Times New Roman" w:hAnsi="Times New Roman" w:cs="Times New Roman"/>
+          <w:sz w:val="18"/>
+          <w:szCs w:val="18"/>
+        </w:rPr>
+        <w:t xml:space="preserve">GitHub: </w:t>
+      </w:r>
+      <w:hyperlink r:id="rId10" w:history="1">
+        <w:r>
+          <w:rPr>
+            <w:rStyle w:val="Hyperlink"/>
+            <w:rFonts w:ascii="Times New Roman" w:hAnsi="Times New Roman" w:cs="Times New Roman"/>
+            <w:sz w:val="18"/>
+            <w:szCs w:val="18"/>
+          </w:rPr>
+          <w:t>https://github.com/kazukiosawa</w:t>
+        </w:r>
+      </w:hyperlink>
+      <w:r>
+        <w:rPr>
+          <w:rFonts w:ascii="Times New Roman" w:hAnsi="Times New Roman" w:cs="Times New Roman"/>
+          <w:sz w:val="18"/>
+          <w:szCs w:val="18"/>
+        </w:rPr>
+        <w:t xml:space="preserve"> </w:t>
+      </w:r>
+      <w:r>
+        <w:rPr>
+          <w:rFonts w:ascii="Times New Roman" w:hAnsi="Times New Roman" w:cs="Times New Roman"/>
+          <w:sz w:val="18"/>
+          <w:szCs w:val="18"/>
+        </w:rPr>
+        <w:t xml:space="preserve"> </w:t>
+      </w:r>
     </w:p>
     <w:p>
       <w:pPr>
@@ -175,6 +166,65 @@
           <w:szCs w:val="21"/>
         </w:rPr>
       </w:pPr>
+      <w:r>
+        <w:rPr>
+          <w:rFonts w:ascii="Times New Roman" w:hAnsi="Times New Roman" w:cs="Times New Roman"/>
+          <w:sz w:val="18"/>
+          <w:szCs w:val="18"/>
+        </w:rPr>
+        <w:t>Google Scholar</w:t>
+      </w:r>
+      <w:r>
+        <w:rPr>
+          <w:rFonts w:ascii="Times New Roman" w:hAnsi="Times New Roman" w:cs="Times New Roman"/>
+          <w:sz w:val="18"/>
+          <w:szCs w:val="18"/>
+        </w:rPr>
+        <w:t>:</w:t>
+      </w:r>
+      <w:r>
+        <w:rPr>
+          <w:rFonts w:ascii="Times New Roman" w:hAnsi="Times New Roman" w:cs="Times New Roman"/>
+          <w:sz w:val="18"/>
+          <w:szCs w:val="18"/>
+        </w:rPr>
+        <w:t xml:space="preserve"> </w:t>
+      </w:r>
+      <w:hyperlink r:id="rId11" w:history="1">
+        <w:r>
+          <w:rPr>
+            <w:rStyle w:val="Hyperlink"/>
+            <w:rFonts w:ascii="Times New Roman" w:hAnsi="Times New Roman" w:cs="Times New Roman"/>
+            <w:sz w:val="18"/>
+            <w:szCs w:val="18"/>
+          </w:rPr>
+          <w:t>https://scholar.google.com/citations?user=IHdZHh8AAAAJ&amp;hl=en</w:t>
+        </w:r>
+      </w:hyperlink>
+      <w:r>
+        <w:rPr>
+          <w:rFonts w:ascii="Times New Roman" w:hAnsi="Times New Roman" w:cs="Times New Roman"/>
+          <w:sz w:val="18"/>
+          <w:szCs w:val="18"/>
+        </w:rPr>
+        <w:t xml:space="preserve">  </w:t>
+      </w:r>
+      <w:r>
+        <w:rPr>
+          <w:rFonts w:ascii="Times New Roman" w:hAnsi="Times New Roman" w:cs="Times New Roman"/>
+          <w:sz w:val="18"/>
+          <w:szCs w:val="18"/>
+        </w:rPr>
+        <w:br/>
+      </w:r>
+      <w:r>
+        <w:rPr>
+          <w:rFonts w:ascii="Times New Roman" w:hAnsi="Times New Roman" w:cs="Times New Roman"/>
+          <w:sz w:val="18"/>
+          <w:szCs w:val="18"/>
+        </w:rPr>
+        <w:br/>
+      </w:r>
     </w:p>
     <w:p>
       <w:pPr>
@@ -233,6 +283,7 @@
         <w:jc w:val="left"/>
         <w:rPr>
           <w:rFonts w:ascii="Times New Roman" w:hAnsi="Times New Roman" w:cs="Times New Roman"/>
+          <w:b/>
           <w:sz w:val="18"/>
           <w:szCs w:val="18"/>
         </w:rPr>
@@ -270,6 +321,18 @@
         </w:rPr>
         <w:t xml:space="preserve">   </w:t>
       </w:r>
+    </w:p>
+    <w:p>
+      <w:pPr>
+        <w:spacing w:line="260" w:lineRule="exact"/>
+        <w:ind w:left="960" w:firstLine="960"/>
+        <w:jc w:val="left"/>
+        <w:rPr>
+          <w:rFonts w:ascii="Times New Roman" w:hAnsi="Times New Roman" w:cs="Times New Roman"/>
+          <w:sz w:val="18"/>
+          <w:szCs w:val="18"/>
+        </w:rPr>
+      </w:pPr>
       <w:r>
         <w:rPr>
           <w:rFonts w:ascii="Times New Roman" w:hAnsi="Times New Roman" w:cs="Times New Roman"/>
@@ -284,23 +347,7 @@
           <w:sz w:val="18"/>
           <w:szCs w:val="18"/>
         </w:rPr>
-        <w:t xml:space="preserve"> (</w:t>
-      </w:r>
-      <w:r>
-        <w:rPr>
-          <w:rFonts w:ascii="Times New Roman" w:hAnsi="Times New Roman" w:cs="Times New Roman"/>
-          <w:sz w:val="18"/>
-          <w:szCs w:val="18"/>
-        </w:rPr>
-        <w:t>Japan</w:t>
-      </w:r>
-      <w:r>
-        <w:rPr>
-          <w:rFonts w:ascii="Times New Roman" w:hAnsi="Times New Roman" w:cs="Times New Roman"/>
-          <w:sz w:val="18"/>
-          <w:szCs w:val="18"/>
-        </w:rPr>
-        <w:t>),</w:t>
+        <w:t>,</w:t>
       </w:r>
       <w:r>
         <w:rPr>
@@ -326,6 +373,52 @@
         </w:rPr>
         <w:t>in Computer Science</w:t>
       </w:r>
+      <w:r>
+        <w:rPr>
+          <w:rFonts w:ascii="Times New Roman" w:hAnsi="Times New Roman" w:cs="Times New Roman"/>
+          <w:sz w:val="18"/>
+          <w:szCs w:val="18"/>
+        </w:rPr>
+        <w:br/>
+      </w:r>
+      <w:r>
+        <w:rPr>
+          <w:rFonts w:ascii="Times New Roman" w:hAnsi="Times New Roman" w:cs="Times New Roman"/>
+          <w:sz w:val="18"/>
+          <w:szCs w:val="18"/>
+        </w:rPr>
+        <w:tab/>
+        <w:t xml:space="preserve">Advisor: </w:t>
+      </w:r>
+      <w:hyperlink r:id="rId12" w:history="1">
+        <w:r>
+          <w:rPr>
+            <w:rStyle w:val="Hyperlink"/>
+            <w:rFonts w:ascii="Times New Roman" w:hAnsi="Times New Roman" w:cs="Times New Roman"/>
+            <w:sz w:val="18"/>
+            <w:szCs w:val="18"/>
+          </w:rPr>
+          <w:t>Prof. Ri</w:t>
+        </w:r>
+        <w:r>
+          <w:rPr>
+            <w:rStyle w:val="Hyperlink"/>
+            <w:rFonts w:ascii="Times New Roman" w:hAnsi="Times New Roman" w:cs="Times New Roman"/>
+            <w:sz w:val="18"/>
+            <w:szCs w:val="18"/>
+          </w:rPr>
+          <w:t>o</w:t>
+        </w:r>
+        <w:r>
+          <w:rPr>
+            <w:rStyle w:val="Hyperlink"/>
+            <w:rFonts w:ascii="Times New Roman" w:hAnsi="Times New Roman" w:cs="Times New Roman"/>
+            <w:sz w:val="18"/>
+            <w:szCs w:val="18"/>
+          </w:rPr>
+          <w:t xml:space="preserve"> Yokota</w:t>
+        </w:r>
+      </w:hyperlink>
     </w:p>
     <w:p>
       <w:pPr>
@@ -344,32 +437,56 @@
           <w:sz w:val="18"/>
           <w:szCs w:val="18"/>
         </w:rPr>
-        <w:t xml:space="preserve">March </w:t>
-      </w:r>
-      <w:r>
-        <w:rPr>
-          <w:rFonts w:ascii="Times New Roman" w:hAnsi="Times New Roman" w:cs="Times New Roman"/>
-          <w:sz w:val="18"/>
-          <w:szCs w:val="18"/>
-        </w:rPr>
-        <w:t>2018</w:t>
-      </w:r>
-      <w:r>
-        <w:rPr>
-          <w:rFonts w:ascii="Times New Roman" w:hAnsi="Times New Roman" w:cs="Times New Roman"/>
-          <w:b/>
-          <w:sz w:val="18"/>
-          <w:szCs w:val="18"/>
-        </w:rPr>
-        <w:t xml:space="preserve">   </w:t>
-      </w:r>
-      <w:r>
-        <w:rPr>
-          <w:rFonts w:ascii="Times New Roman" w:hAnsi="Times New Roman" w:cs="Times New Roman"/>
-          <w:sz w:val="18"/>
-          <w:szCs w:val="18"/>
-        </w:rPr>
-        <w:t>Tokyo Institute of Technology (Japan), M.S. in Computer Science</w:t>
+        <w:tab/>
+        <w:t>Thesis: “</w:t>
+      </w:r>
+      <w:r>
+        <w:rPr>
+          <w:rFonts w:ascii="Times New Roman" w:hAnsi="Times New Roman" w:cs="Times New Roman"/>
+          <w:sz w:val="18"/>
+          <w:szCs w:val="18"/>
+        </w:rPr>
+        <w:t>Second-</w:t>
+      </w:r>
+      <w:r>
+        <w:rPr>
+          <w:rFonts w:ascii="Times New Roman" w:hAnsi="Times New Roman" w:cs="Times New Roman"/>
+          <w:sz w:val="18"/>
+          <w:szCs w:val="18"/>
+        </w:rPr>
+        <w:t>O</w:t>
+      </w:r>
+      <w:r>
+        <w:rPr>
+          <w:rFonts w:ascii="Times New Roman" w:hAnsi="Times New Roman" w:cs="Times New Roman"/>
+          <w:sz w:val="18"/>
+          <w:szCs w:val="18"/>
+        </w:rPr>
+        <w:t>rder Optimization for Large-</w:t>
+      </w:r>
+      <w:r>
+        <w:rPr>
+          <w:rFonts w:ascii="Times New Roman" w:hAnsi="Times New Roman" w:cs="Times New Roman"/>
+          <w:sz w:val="18"/>
+          <w:szCs w:val="18"/>
+        </w:rPr>
+        <w:t>S</w:t>
+      </w:r>
+      <w:r>
+        <w:rPr>
+          <w:rFonts w:ascii="Times New Roman" w:hAnsi="Times New Roman" w:cs="Times New Roman"/>
+          <w:sz w:val="18"/>
+          <w:szCs w:val="18"/>
+        </w:rPr>
+        <w:t>cale Deep Learning</w:t>
+      </w:r>
+      <w:r>
+        <w:rPr>
+          <w:rFonts w:ascii="Times New Roman" w:hAnsi="Times New Roman" w:cs="Times New Roman"/>
+          <w:sz w:val="18"/>
+          <w:szCs w:val="18"/>
+        </w:rPr>
+        <w:t>”</w:t>
       </w:r>
     </w:p>
     <w:p>
@@ -379,65 +496,55 @@
         <w:jc w:val="left"/>
         <w:rPr>
           <w:rFonts w:ascii="Times New Roman" w:hAnsi="Times New Roman" w:cs="Times New Roman"/>
-          <w:sz w:val="18"/>
-          <w:szCs w:val="18"/>
-        </w:rPr>
-      </w:pPr>
-      <w:r>
-        <w:rPr>
-          <w:rFonts w:ascii="Times New Roman" w:hAnsi="Times New Roman" w:cs="Times New Roman"/>
-          <w:sz w:val="18"/>
-          <w:szCs w:val="18"/>
-        </w:rPr>
-        <w:t>March 2016</w:t>
-      </w:r>
-      <w:r>
-        <w:rPr>
-          <w:rFonts w:ascii="Times New Roman" w:hAnsi="Times New Roman" w:cs="Times New Roman"/>
-          <w:sz w:val="18"/>
-          <w:szCs w:val="18"/>
-        </w:rPr>
-        <w:t xml:space="preserve">   </w:t>
-      </w:r>
-      <w:r>
-        <w:rPr>
-          <w:rFonts w:ascii="Times New Roman" w:hAnsi="Times New Roman" w:cs="Times New Roman"/>
-          <w:sz w:val="18"/>
-          <w:szCs w:val="18"/>
-        </w:rPr>
-        <w:t>Tokyo Institute of Technology</w:t>
-      </w:r>
-      <w:r>
-        <w:rPr>
-          <w:rFonts w:ascii="Times New Roman" w:hAnsi="Times New Roman" w:cs="Times New Roman"/>
-          <w:sz w:val="18"/>
-          <w:szCs w:val="18"/>
-        </w:rPr>
-        <w:t xml:space="preserve"> (Japan), </w:t>
-      </w:r>
-      <w:r>
-        <w:rPr>
-          <w:rFonts w:ascii="Times New Roman" w:hAnsi="Times New Roman" w:cs="Times New Roman"/>
-          <w:sz w:val="18"/>
-          <w:szCs w:val="18"/>
-        </w:rPr>
-        <w:t>B.S.</w:t>
-      </w:r>
-      <w:r>
-        <w:rPr>
-          <w:rFonts w:ascii="Times New Roman" w:hAnsi="Times New Roman" w:cs="Times New Roman"/>
-          <w:sz w:val="18"/>
-          <w:szCs w:val="18"/>
-        </w:rPr>
-        <w:t xml:space="preserve"> in</w:t>
-      </w:r>
-      <w:r>
-        <w:rPr>
-          <w:rFonts w:ascii="Times New Roman" w:hAnsi="Times New Roman" w:cs="Times New Roman"/>
-          <w:sz w:val="18"/>
-          <w:szCs w:val="18"/>
-        </w:rPr>
-        <w:t xml:space="preserve"> Computer Science</w:t>
+          <w:b/>
+          <w:sz w:val="18"/>
+          <w:szCs w:val="18"/>
+        </w:rPr>
+      </w:pPr>
+      <w:r>
+        <w:rPr>
+          <w:rFonts w:ascii="Times New Roman" w:hAnsi="Times New Roman" w:cs="Times New Roman"/>
+          <w:sz w:val="18"/>
+          <w:szCs w:val="18"/>
+        </w:rPr>
+        <w:t xml:space="preserve">March </w:t>
+      </w:r>
+      <w:r>
+        <w:rPr>
+          <w:rFonts w:ascii="Times New Roman" w:hAnsi="Times New Roman" w:cs="Times New Roman"/>
+          <w:sz w:val="18"/>
+          <w:szCs w:val="18"/>
+        </w:rPr>
+        <w:t>2018</w:t>
+      </w:r>
+      <w:r>
+        <w:rPr>
+          <w:rFonts w:ascii="Times New Roman" w:hAnsi="Times New Roman" w:cs="Times New Roman"/>
+          <w:b/>
+          <w:sz w:val="18"/>
+          <w:szCs w:val="18"/>
+        </w:rPr>
+        <w:t xml:space="preserve">  </w:t>
+      </w:r>
+    </w:p>
+    <w:p>
+      <w:pPr>
+        <w:spacing w:line="260" w:lineRule="exact"/>
+        <w:ind w:left="960" w:firstLine="960"/>
+        <w:jc w:val="left"/>
+        <w:rPr>
+          <w:rFonts w:ascii="Times New Roman" w:hAnsi="Times New Roman" w:cs="Times New Roman"/>
+          <w:sz w:val="18"/>
+          <w:szCs w:val="18"/>
+        </w:rPr>
+      </w:pPr>
+      <w:r>
+        <w:rPr>
+          <w:rFonts w:ascii="Times New Roman" w:hAnsi="Times New Roman" w:cs="Times New Roman"/>
+          <w:sz w:val="18"/>
+          <w:szCs w:val="18"/>
+        </w:rPr>
+        <w:t>Tokyo Institute of Technology), M.S. in Computer Science</w:t>
       </w:r>
     </w:p>
     <w:p>
@@ -451,32 +558,26 @@
           <w:szCs w:val="18"/>
         </w:rPr>
       </w:pPr>
-    </w:p>
-    <w:p>
-      <w:pPr>
-        <w:jc w:val="left"/>
-        <w:rPr>
-          <w:rFonts w:ascii="Times New Roman" w:hAnsi="Times New Roman" w:cs="Times New Roman"/>
-          <w:sz w:val="22"/>
-          <w:szCs w:val="22"/>
-        </w:rPr>
-      </w:pPr>
-      <w:r>
-        <w:rPr>
-          <w:rFonts w:ascii="Times New Roman" w:hAnsi="Times New Roman" w:cs="Times New Roman"/>
-          <w:sz w:val="22"/>
-          <w:szCs w:val="22"/>
-        </w:rPr>
-        <w:t>EXPERIENCE</w:t>
-      </w:r>
-      <w:r>
-        <w:rPr>
-          <w:rFonts w:ascii="Times New Roman" w:hAnsi="Times New Roman" w:cs="Times New Roman"/>
-          <w:sz w:val="22"/>
-          <w:szCs w:val="22"/>
-        </w:rPr>
-        <w:t xml:space="preserve">                                                                  </w:t>
-      </w:r>
+      <w:r>
+        <w:rPr>
+          <w:rFonts w:ascii="Times New Roman" w:hAnsi="Times New Roman" w:cs="Times New Roman"/>
+          <w:sz w:val="18"/>
+          <w:szCs w:val="18"/>
+        </w:rPr>
+        <w:tab/>
+        <w:t xml:space="preserve">Advisor: </w:t>
+      </w:r>
+      <w:hyperlink r:id="rId13" w:history="1">
+        <w:r>
+          <w:rPr>
+            <w:rStyle w:val="Hyperlink"/>
+            <w:rFonts w:ascii="Times New Roman" w:hAnsi="Times New Roman" w:cs="Times New Roman"/>
+            <w:sz w:val="18"/>
+            <w:szCs w:val="18"/>
+          </w:rPr>
+          <w:t>Prof. Rio Yokota</w:t>
+        </w:r>
+      </w:hyperlink>
     </w:p>
     <w:p>
       <w:pPr>
@@ -485,27 +586,46 @@
         <w:jc w:val="left"/>
         <w:rPr>
           <w:rFonts w:ascii="Times New Roman" w:hAnsi="Times New Roman" w:cs="Times New Roman"/>
-          <w:b/>
-          <w:sz w:val="18"/>
-          <w:szCs w:val="18"/>
-        </w:rPr>
-      </w:pPr>
-      <w:r>
-        <w:rPr>
-          <w:rFonts w:ascii="Times New Roman" w:hAnsi="Times New Roman" w:cs="Times New Roman"/>
-          <w:sz w:val="18"/>
-          <w:szCs w:val="18"/>
-        </w:rPr>
-        <w:t xml:space="preserve">Apr. 2021 –   </w:t>
-      </w:r>
-      <w:r>
-        <w:rPr>
-          <w:rFonts w:ascii="Times New Roman" w:hAnsi="Times New Roman" w:cs="Times New Roman"/>
-          <w:b/>
-          <w:sz w:val="18"/>
-          <w:szCs w:val="18"/>
-        </w:rPr>
-        <w:t xml:space="preserve"> </w:t>
+          <w:sz w:val="18"/>
+          <w:szCs w:val="18"/>
+        </w:rPr>
+      </w:pPr>
+      <w:r>
+        <w:rPr>
+          <w:rFonts w:ascii="Times New Roman" w:hAnsi="Times New Roman" w:cs="Times New Roman"/>
+          <w:sz w:val="18"/>
+          <w:szCs w:val="18"/>
+        </w:rPr>
+        <w:tab/>
+        <w:t>Thesis: “Training Deep Neural Networks Using Natural Gradient Descent Method”</w:t>
+      </w:r>
+    </w:p>
+    <w:p>
+      <w:pPr>
+        <w:spacing w:line="260" w:lineRule="exact"/>
+        <w:ind w:firstLine="960"/>
+        <w:jc w:val="left"/>
+        <w:rPr>
+          <w:rFonts w:ascii="Times New Roman" w:hAnsi="Times New Roman" w:cs="Times New Roman"/>
+          <w:sz w:val="18"/>
+          <w:szCs w:val="18"/>
+        </w:rPr>
+      </w:pPr>
+      <w:r>
+        <w:rPr>
+          <w:rFonts w:ascii="Times New Roman" w:hAnsi="Times New Roman" w:cs="Times New Roman"/>
+          <w:sz w:val="18"/>
+          <w:szCs w:val="18"/>
+        </w:rPr>
+        <w:t>March 2016</w:t>
+      </w:r>
+      <w:r>
+        <w:rPr>
+          <w:rFonts w:ascii="Times New Roman" w:hAnsi="Times New Roman" w:cs="Times New Roman"/>
+          <w:sz w:val="18"/>
+          <w:szCs w:val="18"/>
+        </w:rPr>
+        <w:t xml:space="preserve">   </w:t>
       </w:r>
     </w:p>
     <w:p>
@@ -525,23 +645,39 @@
           <w:sz w:val="18"/>
           <w:szCs w:val="18"/>
         </w:rPr>
-        <w:t xml:space="preserve">ETH </w:t>
-      </w:r>
-      <w:r>
-        <w:rPr>
-          <w:rFonts w:ascii="Times New Roman" w:hAnsi="Times New Roman" w:cs="Times New Roman"/>
-          <w:sz w:val="18"/>
-          <w:szCs w:val="18"/>
-        </w:rPr>
-        <w:t xml:space="preserve">Zurich </w:t>
-      </w:r>
-      <w:r>
-        <w:rPr>
-          <w:rFonts w:ascii="Times New Roman" w:hAnsi="Times New Roman" w:cs="Times New Roman"/>
-          <w:sz w:val="18"/>
-          <w:szCs w:val="18"/>
-        </w:rPr>
-        <w:t>Postdoctoral Fellow</w:t>
+        <w:t>Tokyo Institute of Technology</w:t>
+      </w:r>
+      <w:r>
+        <w:rPr>
+          <w:rFonts w:ascii="Times New Roman" w:hAnsi="Times New Roman" w:cs="Times New Roman"/>
+          <w:sz w:val="18"/>
+          <w:szCs w:val="18"/>
+        </w:rPr>
+        <w:t xml:space="preserve">, </w:t>
+      </w:r>
+      <w:r>
+        <w:rPr>
+          <w:rFonts w:ascii="Times New Roman" w:hAnsi="Times New Roman" w:cs="Times New Roman"/>
+          <w:sz w:val="18"/>
+          <w:szCs w:val="18"/>
+        </w:rPr>
+        <w:t>B.S.</w:t>
+      </w:r>
+      <w:r>
+        <w:rPr>
+          <w:rFonts w:ascii="Times New Roman" w:hAnsi="Times New Roman" w:cs="Times New Roman"/>
+          <w:sz w:val="18"/>
+          <w:szCs w:val="18"/>
+        </w:rPr>
+        <w:t xml:space="preserve"> in</w:t>
+      </w:r>
+      <w:r>
+        <w:rPr>
+          <w:rFonts w:ascii="Times New Roman" w:hAnsi="Times New Roman" w:cs="Times New Roman"/>
+          <w:sz w:val="18"/>
+          <w:szCs w:val="18"/>
+        </w:rPr>
+        <w:t xml:space="preserve"> Computer Science</w:t>
       </w:r>
     </w:p>
     <w:p>
@@ -551,6 +687,97 @@
         <w:jc w:val="left"/>
         <w:rPr>
           <w:rFonts w:ascii="Times New Roman" w:hAnsi="Times New Roman" w:cs="Times New Roman"/>
+          <w:sz w:val="18"/>
+          <w:szCs w:val="18"/>
+        </w:rPr>
+      </w:pPr>
+      <w:r>
+        <w:rPr>
+          <w:rFonts w:ascii="Times New Roman" w:hAnsi="Times New Roman" w:cs="Times New Roman"/>
+          <w:sz w:val="18"/>
+          <w:szCs w:val="18"/>
+        </w:rPr>
+        <w:tab/>
+        <w:t xml:space="preserve">Advisor: </w:t>
+      </w:r>
+      <w:hyperlink r:id="rId14" w:history="1">
+        <w:r>
+          <w:rPr>
+            <w:rStyle w:val="Hyperlink"/>
+            <w:rFonts w:ascii="Times New Roman" w:hAnsi="Times New Roman" w:cs="Times New Roman"/>
+            <w:sz w:val="18"/>
+            <w:szCs w:val="18"/>
+          </w:rPr>
+          <w:t>Prof. Isao Yamada</w:t>
+        </w:r>
+      </w:hyperlink>
+    </w:p>
+    <w:p>
+      <w:pPr>
+        <w:spacing w:line="260" w:lineRule="exact"/>
+        <w:ind w:firstLine="960"/>
+        <w:jc w:val="left"/>
+        <w:rPr>
+          <w:rFonts w:ascii="Times New Roman" w:hAnsi="Times New Roman" w:cs="Times New Roman"/>
+          <w:sz w:val="18"/>
+          <w:szCs w:val="18"/>
+        </w:rPr>
+      </w:pPr>
+      <w:r>
+        <w:rPr>
+          <w:rFonts w:ascii="Times New Roman" w:hAnsi="Times New Roman" w:cs="Times New Roman"/>
+          <w:sz w:val="18"/>
+          <w:szCs w:val="18"/>
+        </w:rPr>
+        <w:tab/>
+        <w:t>Thesis: “Spline Smoothing to Achieve Total Variation Minimization and Its Applications”</w:t>
+      </w:r>
+    </w:p>
+    <w:p>
+      <w:pPr>
+        <w:spacing w:line="260" w:lineRule="exact"/>
+        <w:ind w:firstLine="960"/>
+        <w:jc w:val="left"/>
+        <w:rPr>
+          <w:rFonts w:ascii="Times New Roman" w:hAnsi="Times New Roman" w:cs="Times New Roman"/>
+          <w:sz w:val="18"/>
+          <w:szCs w:val="18"/>
+        </w:rPr>
+      </w:pPr>
+    </w:p>
+    <w:p>
+      <w:pPr>
+        <w:jc w:val="left"/>
+        <w:rPr>
+          <w:rFonts w:ascii="Times New Roman" w:hAnsi="Times New Roman" w:cs="Times New Roman"/>
+          <w:sz w:val="22"/>
+          <w:szCs w:val="22"/>
+        </w:rPr>
+      </w:pPr>
+      <w:r>
+        <w:rPr>
+          <w:rFonts w:ascii="Times New Roman" w:hAnsi="Times New Roman" w:cs="Times New Roman"/>
+          <w:sz w:val="22"/>
+          <w:szCs w:val="22"/>
+        </w:rPr>
+        <w:t>EXPERIENCE</w:t>
+      </w:r>
+      <w:r>
+        <w:rPr>
+          <w:rFonts w:ascii="Times New Roman" w:hAnsi="Times New Roman" w:cs="Times New Roman"/>
+          <w:sz w:val="22"/>
+          <w:szCs w:val="22"/>
+        </w:rPr>
+        <w:t xml:space="preserve">                                                                  </w:t>
+      </w:r>
+    </w:p>
+    <w:p>
+      <w:pPr>
+        <w:spacing w:line="260" w:lineRule="exact"/>
+        <w:ind w:firstLine="960"/>
+        <w:jc w:val="left"/>
+        <w:rPr>
+          <w:rFonts w:ascii="Times New Roman" w:hAnsi="Times New Roman" w:cs="Times New Roman"/>
           <w:b/>
           <w:sz w:val="18"/>
           <w:szCs w:val="18"/>
@@ -562,15 +789,15 @@
           <w:sz w:val="18"/>
           <w:szCs w:val="18"/>
         </w:rPr>
-        <w:t>Apr. 2019 –</w:t>
-      </w:r>
-      <w:r>
-        <w:rPr>
-          <w:rFonts w:ascii="Times New Roman" w:hAnsi="Times New Roman" w:cs="Times New Roman"/>
-          <w:sz w:val="18"/>
-          <w:szCs w:val="18"/>
-        </w:rPr>
-        <w:t xml:space="preserve"> Mar. 2021</w:t>
+        <w:t xml:space="preserve">Apr. 2021 – </w:t>
+      </w:r>
+      <w:r>
+        <w:rPr>
+          <w:rFonts w:ascii="Times New Roman" w:hAnsi="Times New Roman" w:cs="Times New Roman"/>
+          <w:sz w:val="18"/>
+          <w:szCs w:val="18"/>
+        </w:rPr>
+        <w:t>present</w:t>
       </w:r>
       <w:r>
         <w:rPr>
@@ -607,24 +834,127 @@
           <w:sz w:val="18"/>
           <w:szCs w:val="18"/>
         </w:rPr>
-        <w:t>Research</w:t>
-      </w:r>
-      <w:r>
-        <w:rPr>
-          <w:rFonts w:ascii="Times New Roman" w:hAnsi="Times New Roman" w:cs="Times New Roman"/>
-          <w:sz w:val="18"/>
-          <w:szCs w:val="18"/>
-        </w:rPr>
-        <w:t xml:space="preserve"> Fellow of Japan Society for the Promotion of Science (JSPS) DC2</w:t>
-      </w:r>
-      <w:r>
-        <w:rPr>
-          <w:rFonts w:ascii="Times New Roman" w:hAnsi="Times New Roman" w:cs="Times New Roman"/>
-          <w:sz w:val="18"/>
-          <w:szCs w:val="18"/>
-        </w:rPr>
-        <w:t xml:space="preserve"> </w:t>
-      </w:r>
+        <w:t xml:space="preserve">ETH </w:t>
+      </w:r>
+      <w:r>
+        <w:rPr>
+          <w:rFonts w:ascii="Times New Roman" w:hAnsi="Times New Roman" w:cs="Times New Roman"/>
+          <w:sz w:val="18"/>
+          <w:szCs w:val="18"/>
+        </w:rPr>
+        <w:t xml:space="preserve">Zurich </w:t>
+      </w:r>
+      <w:r>
+        <w:rPr>
+          <w:rFonts w:ascii="Times New Roman" w:hAnsi="Times New Roman" w:cs="Times New Roman"/>
+          <w:sz w:val="18"/>
+          <w:szCs w:val="18"/>
+        </w:rPr>
+        <w:t>Postdoctoral Fellow</w:t>
+      </w:r>
+    </w:p>
+    <w:p>
+      <w:pPr>
+        <w:spacing w:line="260" w:lineRule="exact"/>
+        <w:ind w:left="960" w:firstLine="960"/>
+        <w:jc w:val="left"/>
+        <w:rPr>
+          <w:rFonts w:ascii="Times New Roman" w:hAnsi="Times New Roman" w:cs="Times New Roman"/>
+          <w:sz w:val="18"/>
+          <w:szCs w:val="18"/>
+        </w:rPr>
+      </w:pPr>
+      <w:hyperlink r:id="rId15" w:history="1">
+        <w:r>
+          <w:rPr>
+            <w:rStyle w:val="Hyperlink"/>
+            <w:rFonts w:ascii="Times New Roman" w:hAnsi="Times New Roman" w:cs="Times New Roman"/>
+            <w:sz w:val="18"/>
+            <w:szCs w:val="18"/>
+          </w:rPr>
+          <w:t>Scalable Parallel Computing Laboratory (</w:t>
+        </w:r>
+        <w:r>
+          <w:rPr>
+            <w:rStyle w:val="Hyperlink"/>
+            <w:rFonts w:ascii="Times New Roman" w:hAnsi="Times New Roman" w:cs="Times New Roman"/>
+            <w:sz w:val="18"/>
+            <w:szCs w:val="18"/>
+          </w:rPr>
+          <w:t>S</w:t>
+        </w:r>
+        <w:r>
+          <w:rPr>
+            <w:rStyle w:val="Hyperlink"/>
+            <w:rFonts w:ascii="Times New Roman" w:hAnsi="Times New Roman" w:cs="Times New Roman"/>
+            <w:sz w:val="18"/>
+            <w:szCs w:val="18"/>
+          </w:rPr>
+          <w:t>PCL)</w:t>
+        </w:r>
+      </w:hyperlink>
+    </w:p>
+    <w:p>
+      <w:pPr>
+        <w:spacing w:line="260" w:lineRule="exact"/>
+        <w:ind w:left="960" w:firstLine="960"/>
+        <w:jc w:val="left"/>
+        <w:rPr>
+          <w:rFonts w:ascii="Times New Roman" w:hAnsi="Times New Roman" w:cs="Times New Roman"/>
+          <w:sz w:val="18"/>
+          <w:szCs w:val="18"/>
+        </w:rPr>
+      </w:pPr>
+      <w:r>
+        <w:rPr>
+          <w:rFonts w:ascii="Times New Roman" w:hAnsi="Times New Roman" w:cs="Times New Roman"/>
+          <w:sz w:val="18"/>
+          <w:szCs w:val="18"/>
+        </w:rPr>
+        <w:t xml:space="preserve">Advisor: </w:t>
+      </w:r>
+      <w:hyperlink r:id="rId16" w:history="1">
+        <w:r>
+          <w:rPr>
+            <w:rStyle w:val="Hyperlink"/>
+            <w:rFonts w:ascii="Times New Roman" w:hAnsi="Times New Roman" w:cs="Times New Roman"/>
+            <w:sz w:val="18"/>
+            <w:szCs w:val="18"/>
+          </w:rPr>
+          <w:t xml:space="preserve">Prof. </w:t>
+        </w:r>
+        <w:proofErr w:type="spellStart"/>
+        <w:r>
+          <w:rPr>
+            <w:rStyle w:val="Hyperlink"/>
+            <w:rFonts w:ascii="Times New Roman" w:hAnsi="Times New Roman" w:cs="Times New Roman"/>
+            <w:sz w:val="18"/>
+            <w:szCs w:val="18"/>
+          </w:rPr>
+          <w:t>Torsten</w:t>
+        </w:r>
+        <w:proofErr w:type="spellEnd"/>
+        <w:r>
+          <w:rPr>
+            <w:rStyle w:val="Hyperlink"/>
+            <w:rFonts w:ascii="Times New Roman" w:hAnsi="Times New Roman" w:cs="Times New Roman"/>
+            <w:sz w:val="18"/>
+            <w:szCs w:val="18"/>
+          </w:rPr>
+          <w:t xml:space="preserve"> </w:t>
+        </w:r>
+        <w:proofErr w:type="spellStart"/>
+        <w:r>
+          <w:rPr>
+            <w:rStyle w:val="Hyperlink"/>
+            <w:rFonts w:ascii="Times New Roman" w:hAnsi="Times New Roman" w:cs="Times New Roman"/>
+            <w:sz w:val="18"/>
+            <w:szCs w:val="18"/>
+          </w:rPr>
+          <w:t>Hoefler</w:t>
+        </w:r>
+        <w:proofErr w:type="spellEnd"/>
+      </w:hyperlink>
     </w:p>
     <w:p>
       <w:pPr>
@@ -633,17 +963,79 @@
         <w:jc w:val="left"/>
         <w:rPr>
           <w:rFonts w:ascii="Times New Roman" w:hAnsi="Times New Roman" w:cs="Times New Roman"/>
-          <w:sz w:val="18"/>
-          <w:szCs w:val="18"/>
-        </w:rPr>
-      </w:pPr>
-      <w:r>
-        <w:rPr>
-          <w:rFonts w:ascii="Times New Roman" w:hAnsi="Times New Roman" w:cs="Times New Roman"/>
-          <w:sz w:val="18"/>
-          <w:szCs w:val="18"/>
-        </w:rPr>
-        <w:t>Jan. – Mar. 2020</w:t>
+          <w:b/>
+          <w:sz w:val="18"/>
+          <w:szCs w:val="18"/>
+        </w:rPr>
+      </w:pPr>
+      <w:r>
+        <w:rPr>
+          <w:rFonts w:ascii="Times New Roman" w:hAnsi="Times New Roman" w:cs="Times New Roman"/>
+          <w:sz w:val="18"/>
+          <w:szCs w:val="18"/>
+        </w:rPr>
+        <w:t>Apr. 2019 –</w:t>
+      </w:r>
+      <w:r>
+        <w:rPr>
+          <w:rFonts w:ascii="Times New Roman" w:hAnsi="Times New Roman" w:cs="Times New Roman"/>
+          <w:sz w:val="18"/>
+          <w:szCs w:val="18"/>
+        </w:rPr>
+        <w:t xml:space="preserve"> Mar. 2021</w:t>
+      </w:r>
+      <w:r>
+        <w:rPr>
+          <w:rFonts w:ascii="Times New Roman" w:hAnsi="Times New Roman" w:cs="Times New Roman"/>
+          <w:sz w:val="18"/>
+          <w:szCs w:val="18"/>
+        </w:rPr>
+        <w:t xml:space="preserve">  </w:t>
+      </w:r>
+      <w:r>
+        <w:rPr>
+          <w:rFonts w:ascii="Times New Roman" w:hAnsi="Times New Roman" w:cs="Times New Roman"/>
+          <w:b/>
+          <w:sz w:val="18"/>
+          <w:szCs w:val="18"/>
+        </w:rPr>
+        <w:t xml:space="preserve"> </w:t>
+      </w:r>
+    </w:p>
+    <w:p>
+      <w:pPr>
+        <w:spacing w:line="260" w:lineRule="exact"/>
+        <w:ind w:left="960" w:firstLine="960"/>
+        <w:jc w:val="left"/>
+        <w:rPr>
+          <w:rFonts w:ascii="Times New Roman" w:hAnsi="Times New Roman" w:cs="Times New Roman"/>
+          <w:sz w:val="18"/>
+          <w:szCs w:val="18"/>
+        </w:rPr>
+      </w:pPr>
+      <w:r>
+        <w:rPr>
+          <w:rFonts w:ascii="Times New Roman" w:hAnsi="Times New Roman" w:cs="Times New Roman"/>
+          <w:sz w:val="18"/>
+          <w:szCs w:val="18"/>
+        </w:rPr>
+        <w:t>Research</w:t>
+      </w:r>
+      <w:r>
+        <w:rPr>
+          <w:rFonts w:ascii="Times New Roman" w:hAnsi="Times New Roman" w:cs="Times New Roman"/>
+          <w:sz w:val="18"/>
+          <w:szCs w:val="18"/>
+        </w:rPr>
+        <w:t xml:space="preserve"> Fellow of Japan Society for the Promotion of Science (JSPS) DC2</w:t>
+      </w:r>
+      <w:r>
+        <w:rPr>
+          <w:rFonts w:ascii="Times New Roman" w:hAnsi="Times New Roman" w:cs="Times New Roman"/>
+          <w:sz w:val="18"/>
+          <w:szCs w:val="18"/>
+        </w:rPr>
+        <w:t xml:space="preserve"> </w:t>
       </w:r>
     </w:p>
     <w:p>
@@ -663,8 +1055,7 @@
           <w:sz w:val="18"/>
           <w:szCs w:val="18"/>
         </w:rPr>
-        <w:tab/>
-        <w:t>Student trainee at the Machine Learning Research Team, AIRC, AIST, Japan</w:t>
+        <w:t>Jan. – Mar. 2020</w:t>
       </w:r>
     </w:p>
     <w:p>
@@ -684,31 +1075,8 @@
           <w:sz w:val="18"/>
           <w:szCs w:val="18"/>
         </w:rPr>
-        <w:t>Nov.</w:t>
-      </w:r>
-      <w:r>
-        <w:rPr>
-          <w:rFonts w:ascii="Times New Roman" w:hAnsi="Times New Roman" w:cs="Times New Roman"/>
-          <w:sz w:val="18"/>
-          <w:szCs w:val="18"/>
-        </w:rPr>
-        <w:t xml:space="preserve"> </w:t>
-      </w:r>
-      <w:r>
-        <w:rPr>
-          <w:rFonts w:ascii="Times New Roman" w:hAnsi="Times New Roman" w:cs="Times New Roman"/>
-          <w:sz w:val="18"/>
-          <w:szCs w:val="18"/>
-        </w:rPr>
-        <w:t>2019 –</w:t>
-      </w:r>
-      <w:r>
-        <w:rPr>
-          <w:rFonts w:ascii="Times New Roman" w:hAnsi="Times New Roman" w:cs="Times New Roman"/>
-          <w:sz w:val="18"/>
-          <w:szCs w:val="18"/>
-        </w:rPr>
-        <w:t xml:space="preserve"> Feb. 2020</w:t>
+        <w:tab/>
+        <w:t>Student trainee at the Machine Learning Research Team, AIRC, AIST, Japan</w:t>
       </w:r>
     </w:p>
     <w:p>
@@ -729,8 +1097,30 @@
           <w:szCs w:val="18"/>
         </w:rPr>
         <w:tab/>
-        <w:t>Student trainee at the Approximate Bayesian Inference Team, RIKEN AIP, Japan</w:t>
-      </w:r>
+        <w:t xml:space="preserve">Advisor: </w:t>
+      </w:r>
+      <w:hyperlink r:id="rId17" w:history="1">
+        <w:r>
+          <w:rPr>
+            <w:rStyle w:val="Hyperlink"/>
+            <w:rFonts w:ascii="Times New Roman" w:hAnsi="Times New Roman" w:cs="Times New Roman"/>
+            <w:sz w:val="18"/>
+            <w:szCs w:val="18"/>
+          </w:rPr>
+          <w:t xml:space="preserve">Dr. Ryo </w:t>
+        </w:r>
+        <w:proofErr w:type="spellStart"/>
+        <w:r>
+          <w:rPr>
+            <w:rStyle w:val="Hyperlink"/>
+            <w:rFonts w:ascii="Times New Roman" w:hAnsi="Times New Roman" w:cs="Times New Roman"/>
+            <w:sz w:val="18"/>
+            <w:szCs w:val="18"/>
+          </w:rPr>
+          <w:t>Karakida</w:t>
+        </w:r>
+        <w:proofErr w:type="spellEnd"/>
+      </w:hyperlink>
     </w:p>
     <w:p>
       <w:pPr>
@@ -739,6 +1129,123 @@
         <w:jc w:val="left"/>
         <w:rPr>
           <w:rFonts w:ascii="Times New Roman" w:hAnsi="Times New Roman" w:cs="Times New Roman"/>
+          <w:sz w:val="18"/>
+          <w:szCs w:val="18"/>
+        </w:rPr>
+      </w:pPr>
+      <w:r>
+        <w:rPr>
+          <w:rFonts w:ascii="Times New Roman" w:hAnsi="Times New Roman" w:cs="Times New Roman"/>
+          <w:sz w:val="18"/>
+          <w:szCs w:val="18"/>
+        </w:rPr>
+        <w:t>Nov.</w:t>
+      </w:r>
+      <w:r>
+        <w:rPr>
+          <w:rFonts w:ascii="Times New Roman" w:hAnsi="Times New Roman" w:cs="Times New Roman"/>
+          <w:sz w:val="18"/>
+          <w:szCs w:val="18"/>
+        </w:rPr>
+        <w:t xml:space="preserve"> </w:t>
+      </w:r>
+      <w:r>
+        <w:rPr>
+          <w:rFonts w:ascii="Times New Roman" w:hAnsi="Times New Roman" w:cs="Times New Roman"/>
+          <w:sz w:val="18"/>
+          <w:szCs w:val="18"/>
+        </w:rPr>
+        <w:t>2019 –</w:t>
+      </w:r>
+      <w:r>
+        <w:rPr>
+          <w:rFonts w:ascii="Times New Roman" w:hAnsi="Times New Roman" w:cs="Times New Roman"/>
+          <w:sz w:val="18"/>
+          <w:szCs w:val="18"/>
+        </w:rPr>
+        <w:t xml:space="preserve"> Feb. 2020</w:t>
+      </w:r>
+    </w:p>
+    <w:p>
+      <w:pPr>
+        <w:spacing w:line="260" w:lineRule="exact"/>
+        <w:ind w:firstLine="960"/>
+        <w:jc w:val="left"/>
+        <w:rPr>
+          <w:rFonts w:ascii="Times New Roman" w:hAnsi="Times New Roman" w:cs="Times New Roman"/>
+          <w:sz w:val="18"/>
+          <w:szCs w:val="18"/>
+        </w:rPr>
+      </w:pPr>
+      <w:r>
+        <w:rPr>
+          <w:rFonts w:ascii="Times New Roman" w:hAnsi="Times New Roman" w:cs="Times New Roman"/>
+          <w:sz w:val="18"/>
+          <w:szCs w:val="18"/>
+        </w:rPr>
+        <w:tab/>
+        <w:t>Student trainee at the Approximate Bayesian Inference Team, RIKEN AIP, Japan</w:t>
+      </w:r>
+    </w:p>
+    <w:p>
+      <w:pPr>
+        <w:spacing w:line="260" w:lineRule="exact"/>
+        <w:ind w:firstLine="960"/>
+        <w:jc w:val="left"/>
+        <w:rPr>
+          <w:rFonts w:ascii="Times New Roman" w:hAnsi="Times New Roman" w:cs="Times New Roman"/>
+          <w:sz w:val="18"/>
+          <w:szCs w:val="18"/>
+        </w:rPr>
+      </w:pPr>
+      <w:r>
+        <w:rPr>
+          <w:rFonts w:ascii="Times New Roman" w:hAnsi="Times New Roman" w:cs="Times New Roman"/>
+          <w:sz w:val="18"/>
+          <w:szCs w:val="18"/>
+        </w:rPr>
+        <w:tab/>
+        <w:t xml:space="preserve">Advisor: </w:t>
+      </w:r>
+      <w:hyperlink r:id="rId18" w:history="1">
+        <w:r>
+          <w:rPr>
+            <w:rStyle w:val="Hyperlink"/>
+            <w:rFonts w:ascii="Times New Roman" w:hAnsi="Times New Roman" w:cs="Times New Roman"/>
+            <w:sz w:val="18"/>
+            <w:szCs w:val="18"/>
+          </w:rPr>
+          <w:t xml:space="preserve">Dr. </w:t>
+        </w:r>
+        <w:proofErr w:type="spellStart"/>
+        <w:r>
+          <w:rPr>
+            <w:rStyle w:val="Hyperlink"/>
+            <w:rFonts w:ascii="Times New Roman" w:hAnsi="Times New Roman" w:cs="Times New Roman"/>
+            <w:sz w:val="18"/>
+            <w:szCs w:val="18"/>
+          </w:rPr>
+          <w:t>Emtiyaz</w:t>
+        </w:r>
+        <w:proofErr w:type="spellEnd"/>
+        <w:r>
+          <w:rPr>
+            <w:rStyle w:val="Hyperlink"/>
+            <w:rFonts w:ascii="Times New Roman" w:hAnsi="Times New Roman" w:cs="Times New Roman"/>
+            <w:sz w:val="18"/>
+            <w:szCs w:val="18"/>
+          </w:rPr>
+          <w:t xml:space="preserve"> Khan</w:t>
+        </w:r>
+      </w:hyperlink>
+    </w:p>
+    <w:p>
+      <w:pPr>
+        <w:spacing w:line="260" w:lineRule="exact"/>
+        <w:ind w:firstLine="960"/>
+        <w:jc w:val="left"/>
+        <w:rPr>
+          <w:rFonts w:ascii="Times New Roman" w:hAnsi="Times New Roman" w:cs="Times New Roman"/>
           <w:b/>
           <w:sz w:val="18"/>
           <w:szCs w:val="18"/>
@@ -793,6 +1300,57 @@
     <w:p>
       <w:pPr>
         <w:spacing w:line="260" w:lineRule="exact"/>
+        <w:ind w:left="960" w:firstLine="960"/>
+        <w:jc w:val="left"/>
+        <w:rPr>
+          <w:rFonts w:ascii="Times New Roman" w:hAnsi="Times New Roman" w:cs="Times New Roman"/>
+          <w:sz w:val="18"/>
+          <w:szCs w:val="18"/>
+        </w:rPr>
+      </w:pPr>
+      <w:r>
+        <w:rPr>
+          <w:rFonts w:ascii="Times New Roman" w:hAnsi="Times New Roman" w:cs="Times New Roman"/>
+          <w:sz w:val="18"/>
+          <w:szCs w:val="18"/>
+        </w:rPr>
+        <w:t xml:space="preserve">Advisor: </w:t>
+      </w:r>
+      <w:hyperlink r:id="rId19" w:history="1">
+        <w:r>
+          <w:rPr>
+            <w:rStyle w:val="Hyperlink"/>
+            <w:rFonts w:ascii="Times New Roman" w:hAnsi="Times New Roman" w:cs="Times New Roman"/>
+            <w:sz w:val="18"/>
+            <w:szCs w:val="18"/>
+          </w:rPr>
+          <w:t xml:space="preserve">Dr. </w:t>
+        </w:r>
+        <w:proofErr w:type="spellStart"/>
+        <w:r>
+          <w:rPr>
+            <w:rStyle w:val="Hyperlink"/>
+            <w:rFonts w:ascii="Times New Roman" w:hAnsi="Times New Roman" w:cs="Times New Roman"/>
+            <w:sz w:val="18"/>
+            <w:szCs w:val="18"/>
+          </w:rPr>
+          <w:t>Ikuro</w:t>
+        </w:r>
+        <w:proofErr w:type="spellEnd"/>
+        <w:r>
+          <w:rPr>
+            <w:rStyle w:val="Hyperlink"/>
+            <w:rFonts w:ascii="Times New Roman" w:hAnsi="Times New Roman" w:cs="Times New Roman"/>
+            <w:sz w:val="18"/>
+            <w:szCs w:val="18"/>
+          </w:rPr>
+          <w:t xml:space="preserve"> Sato</w:t>
+        </w:r>
+      </w:hyperlink>
+    </w:p>
+    <w:p>
+      <w:pPr>
+        <w:spacing w:line="260" w:lineRule="exact"/>
         <w:ind w:firstLine="960"/>
         <w:jc w:val="left"/>
         <w:rPr>
@@ -847,6 +1405,57 @@
         </w:rPr>
         <w:t>R, A*STAR, Singapore</w:t>
       </w:r>
+    </w:p>
+    <w:p>
+      <w:pPr>
+        <w:spacing w:line="260" w:lineRule="exact"/>
+        <w:ind w:left="960" w:firstLine="960"/>
+        <w:jc w:val="left"/>
+        <w:rPr>
+          <w:rFonts w:ascii="Times New Roman" w:hAnsi="Times New Roman" w:cs="Times New Roman"/>
+          <w:sz w:val="18"/>
+          <w:szCs w:val="18"/>
+        </w:rPr>
+      </w:pPr>
+      <w:r>
+        <w:rPr>
+          <w:rFonts w:ascii="Times New Roman" w:hAnsi="Times New Roman" w:cs="Times New Roman"/>
+          <w:sz w:val="18"/>
+          <w:szCs w:val="18"/>
+        </w:rPr>
+        <w:t xml:space="preserve">Advisor: </w:t>
+      </w:r>
+      <w:hyperlink r:id="rId20" w:history="1">
+        <w:r>
+          <w:rPr>
+            <w:rStyle w:val="Hyperlink"/>
+            <w:rFonts w:ascii="Times New Roman" w:hAnsi="Times New Roman" w:cs="Times New Roman"/>
+            <w:sz w:val="18"/>
+            <w:szCs w:val="18"/>
+          </w:rPr>
+          <w:t xml:space="preserve">Dr. </w:t>
+        </w:r>
+        <w:proofErr w:type="spellStart"/>
+        <w:r>
+          <w:rPr>
+            <w:rStyle w:val="Hyperlink"/>
+            <w:rFonts w:ascii="Times New Roman" w:hAnsi="Times New Roman" w:cs="Times New Roman"/>
+            <w:sz w:val="18"/>
+            <w:szCs w:val="18"/>
+          </w:rPr>
+          <w:t>Chuan</w:t>
+        </w:r>
+        <w:proofErr w:type="spellEnd"/>
+        <w:r>
+          <w:rPr>
+            <w:rStyle w:val="Hyperlink"/>
+            <w:rFonts w:ascii="Times New Roman" w:hAnsi="Times New Roman" w:cs="Times New Roman"/>
+            <w:sz w:val="18"/>
+            <w:szCs w:val="18"/>
+          </w:rPr>
+          <w:t>-Sheng Foo</w:t>
+        </w:r>
+      </w:hyperlink>
     </w:p>
     <w:p>
       <w:pPr>
@@ -897,6 +1506,8 @@
         <w:jc w:val="left"/>
         <w:rPr>
           <w:rFonts w:ascii="Times New Roman" w:hAnsi="Times New Roman" w:cs="Times New Roman"/>
+          <w:i/>
+          <w:iCs/>
           <w:sz w:val="18"/>
           <w:szCs w:val="18"/>
         </w:rPr>
@@ -905,7 +1516,26 @@
       <w:r>
         <w:rPr>
           <w:rFonts w:ascii="Times New Roman" w:hAnsi="Times New Roman" w:cs="Times New Roman"/>
+          <w:sz w:val="18"/>
+          <w:szCs w:val="18"/>
+        </w:rPr>
+        <w:t>Shigang</w:t>
+      </w:r>
+      <w:proofErr w:type="spellEnd"/>
+      <w:r>
+        <w:rPr>
+          <w:rFonts w:ascii="Times New Roman" w:hAnsi="Times New Roman" w:cs="Times New Roman"/>
+          <w:sz w:val="18"/>
+          <w:szCs w:val="18"/>
+        </w:rPr>
+        <w:t xml:space="preserve"> Li, </w:t>
+      </w:r>
+      <w:proofErr w:type="spellStart"/>
+      <w:r>
+        <w:rPr>
+          <w:rFonts w:ascii="Times New Roman" w:hAnsi="Times New Roman" w:cs="Times New Roman"/>
           <w:b/>
+          <w:bCs/>
           <w:sz w:val="18"/>
           <w:szCs w:val="18"/>
         </w:rPr>
@@ -916,6 +1546,7 @@
         <w:rPr>
           <w:rFonts w:ascii="Times New Roman" w:hAnsi="Times New Roman" w:cs="Times New Roman"/>
           <w:b/>
+          <w:bCs/>
           <w:sz w:val="18"/>
           <w:szCs w:val="18"/>
         </w:rPr>
@@ -926,6 +1557,7 @@
         <w:rPr>
           <w:rFonts w:ascii="Times New Roman" w:hAnsi="Times New Roman" w:cs="Times New Roman"/>
           <w:b/>
+          <w:bCs/>
           <w:sz w:val="18"/>
           <w:szCs w:val="18"/>
         </w:rPr>
@@ -938,7 +1570,7 @@
           <w:sz w:val="18"/>
           <w:szCs w:val="18"/>
         </w:rPr>
-        <w:t xml:space="preserve">, </w:t>
+        <w:t xml:space="preserve">, and </w:t>
       </w:r>
       <w:proofErr w:type="spellStart"/>
       <w:r>
@@ -947,7 +1579,7 @@
           <w:sz w:val="18"/>
           <w:szCs w:val="18"/>
         </w:rPr>
-        <w:t>Yohei</w:t>
+        <w:t>Torsten</w:t>
       </w:r>
       <w:proofErr w:type="spellEnd"/>
       <w:r>
@@ -956,7 +1588,7 @@
           <w:sz w:val="18"/>
           <w:szCs w:val="18"/>
         </w:rPr>
-        <w:t xml:space="preserve"> Tsuji, </w:t>
+        <w:t xml:space="preserve"> </w:t>
       </w:r>
       <w:proofErr w:type="spellStart"/>
       <w:r>
@@ -965,7 +1597,7 @@
           <w:sz w:val="18"/>
           <w:szCs w:val="18"/>
         </w:rPr>
-        <w:t>Yuichiro</w:t>
+        <w:t>Hoefler</w:t>
       </w:r>
       <w:proofErr w:type="spellEnd"/>
       <w:r>
@@ -974,135 +1606,107 @@
           <w:sz w:val="18"/>
           <w:szCs w:val="18"/>
         </w:rPr>
-        <w:t xml:space="preserve"> Ueno, Akira </w:t>
-      </w:r>
-      <w:proofErr w:type="spellStart"/>
-      <w:r>
-        <w:rPr>
-          <w:rFonts w:ascii="Times New Roman" w:hAnsi="Times New Roman" w:cs="Times New Roman"/>
-          <w:sz w:val="18"/>
-          <w:szCs w:val="18"/>
-        </w:rPr>
-        <w:t>Naruse</w:t>
-      </w:r>
-      <w:proofErr w:type="spellEnd"/>
-      <w:r>
-        <w:rPr>
-          <w:rFonts w:ascii="Times New Roman" w:hAnsi="Times New Roman" w:cs="Times New Roman"/>
-          <w:sz w:val="18"/>
-          <w:szCs w:val="18"/>
-        </w:rPr>
-        <w:t xml:space="preserve">, </w:t>
-      </w:r>
-      <w:proofErr w:type="spellStart"/>
-      <w:r>
-        <w:rPr>
-          <w:rFonts w:ascii="Times New Roman" w:hAnsi="Times New Roman" w:cs="Times New Roman"/>
-          <w:sz w:val="18"/>
-          <w:szCs w:val="18"/>
-        </w:rPr>
-        <w:t>Chuan</w:t>
-      </w:r>
-      <w:proofErr w:type="spellEnd"/>
-      <w:r>
-        <w:rPr>
-          <w:rFonts w:ascii="Times New Roman" w:hAnsi="Times New Roman" w:cs="Times New Roman"/>
-          <w:sz w:val="18"/>
-          <w:szCs w:val="18"/>
-        </w:rPr>
-        <w:t>-Sheng Foo</w:t>
-      </w:r>
-      <w:r>
-        <w:rPr>
-          <w:rFonts w:ascii="Times New Roman" w:hAnsi="Times New Roman" w:cs="Times New Roman"/>
-          <w:sz w:val="18"/>
-          <w:szCs w:val="18"/>
-        </w:rPr>
-        <w:t xml:space="preserve">, and </w:t>
-      </w:r>
-      <w:r>
-        <w:rPr>
-          <w:rFonts w:ascii="Times New Roman" w:hAnsi="Times New Roman" w:cs="Times New Roman"/>
-          <w:sz w:val="18"/>
-          <w:szCs w:val="18"/>
-        </w:rPr>
-        <w:t>Rio Yokota. “</w:t>
-      </w:r>
-      <w:r>
-        <w:rPr>
-          <w:rFonts w:ascii="Times New Roman" w:hAnsi="Times New Roman" w:cs="Times New Roman"/>
-          <w:sz w:val="18"/>
-          <w:szCs w:val="18"/>
-        </w:rPr>
-        <w:t>Scalable and Practical Natural Gradient for Large-Scale Deep Learning</w:t>
-      </w:r>
-      <w:r>
-        <w:rPr>
-          <w:rFonts w:ascii="Times New Roman" w:hAnsi="Times New Roman" w:cs="Times New Roman"/>
-          <w:sz w:val="18"/>
-          <w:szCs w:val="18"/>
-        </w:rPr>
-        <w:t>”,</w:t>
+        <w:t>.</w:t>
+      </w:r>
+      <w:r>
+        <w:rPr>
+          <w:rFonts w:ascii="Times New Roman" w:hAnsi="Times New Roman" w:cs="Times New Roman"/>
+          <w:sz w:val="18"/>
+          <w:szCs w:val="18"/>
+        </w:rPr>
+        <w:t xml:space="preserve"> </w:t>
+      </w:r>
+      <w:r>
+        <w:rPr>
+          <w:rFonts w:ascii="Times New Roman" w:hAnsi="Times New Roman" w:cs="Times New Roman"/>
+          <w:sz w:val="18"/>
+          <w:szCs w:val="18"/>
+        </w:rPr>
+        <w:t>“</w:t>
+      </w:r>
+      <w:r>
+        <w:rPr>
+          <w:rFonts w:ascii="Times New Roman" w:hAnsi="Times New Roman" w:cs="Times New Roman"/>
+          <w:sz w:val="18"/>
+          <w:szCs w:val="18"/>
+        </w:rPr>
+        <w:t>Efficient Quantized Sparse Matrix Operations on Tensor Cores</w:t>
+      </w:r>
+      <w:r>
+        <w:rPr>
+          <w:rFonts w:ascii="Times New Roman" w:hAnsi="Times New Roman" w:cs="Times New Roman"/>
+          <w:sz w:val="18"/>
+          <w:szCs w:val="18"/>
+        </w:rPr>
+        <w:t xml:space="preserve">”, </w:t>
       </w:r>
       <w:r>
         <w:rPr>
           <w:rFonts w:ascii="Times New Roman" w:hAnsi="Times New Roman" w:cs="Times New Roman"/>
           <w:i/>
-          <w:sz w:val="18"/>
-          <w:szCs w:val="18"/>
-        </w:rPr>
-        <w:t xml:space="preserve"> </w:t>
+          <w:iCs/>
+          <w:sz w:val="18"/>
+          <w:szCs w:val="18"/>
+        </w:rPr>
+        <w:t xml:space="preserve">In </w:t>
       </w:r>
       <w:r>
         <w:rPr>
           <w:rFonts w:ascii="Times New Roman" w:hAnsi="Times New Roman" w:cs="Times New Roman"/>
           <w:i/>
-          <w:sz w:val="18"/>
-          <w:szCs w:val="18"/>
-        </w:rPr>
-        <w:t xml:space="preserve">In </w:t>
+          <w:iCs/>
+          <w:sz w:val="18"/>
+          <w:szCs w:val="18"/>
+        </w:rPr>
+        <w:t>Proceedings of the International Conference for High Performance Computing, Networking, Storage and Analysis</w:t>
       </w:r>
       <w:r>
         <w:rPr>
           <w:rFonts w:ascii="Times New Roman" w:hAnsi="Times New Roman" w:cs="Times New Roman"/>
           <w:i/>
-          <w:sz w:val="18"/>
-          <w:szCs w:val="18"/>
-        </w:rPr>
-        <w:t>IEEE</w:t>
+          <w:iCs/>
+          <w:sz w:val="18"/>
+          <w:szCs w:val="18"/>
+        </w:rPr>
+        <w:t>,</w:t>
       </w:r>
       <w:r>
         <w:rPr>
           <w:rFonts w:ascii="Times New Roman" w:hAnsi="Times New Roman" w:cs="Times New Roman"/>
           <w:i/>
-          <w:sz w:val="18"/>
-          <w:szCs w:val="18"/>
-        </w:rPr>
-        <w:t xml:space="preserve"> Transactions on Pattern Analysis and Machine Intelligence</w:t>
+          <w:iCs/>
+          <w:sz w:val="18"/>
+          <w:szCs w:val="18"/>
+        </w:rPr>
+        <w:t xml:space="preserve"> 202</w:t>
       </w:r>
       <w:r>
         <w:rPr>
           <w:rFonts w:ascii="Times New Roman" w:hAnsi="Times New Roman" w:cs="Times New Roman"/>
           <w:i/>
-          <w:sz w:val="18"/>
-          <w:szCs w:val="18"/>
-        </w:rPr>
-        <w:t xml:space="preserve"> (</w:t>
+          <w:iCs/>
+          <w:sz w:val="18"/>
+          <w:szCs w:val="18"/>
+        </w:rPr>
+        <w:t>2 (</w:t>
       </w:r>
       <w:r>
         <w:rPr>
           <w:rFonts w:ascii="Times New Roman" w:hAnsi="Times New Roman" w:cs="Times New Roman"/>
           <w:b/>
+          <w:bCs/>
           <w:i/>
-          <w:sz w:val="18"/>
-          <w:szCs w:val="18"/>
-        </w:rPr>
-        <w:t>TPAMI</w:t>
+          <w:iCs/>
+          <w:sz w:val="18"/>
+          <w:szCs w:val="18"/>
+        </w:rPr>
+        <w:t>SC22</w:t>
       </w:r>
       <w:r>
         <w:rPr>
           <w:rFonts w:ascii="Times New Roman" w:hAnsi="Times New Roman" w:cs="Times New Roman"/>
           <w:i/>
+          <w:iCs/>
           <w:sz w:val="18"/>
           <w:szCs w:val="18"/>
         </w:rPr>
@@ -1114,37 +1718,13 @@
           <w:sz w:val="18"/>
           <w:szCs w:val="18"/>
         </w:rPr>
-        <w:t xml:space="preserve">, </w:t>
-      </w:r>
-      <w:r>
-        <w:rPr>
-          <w:rFonts w:ascii="Times New Roman" w:hAnsi="Times New Roman" w:cs="Times New Roman"/>
-          <w:sz w:val="18"/>
-          <w:szCs w:val="18"/>
-        </w:rPr>
-        <w:t xml:space="preserve">vol. 44, no. 1, pp. 404-415, 1 Jan. 2022, </w:t>
-      </w:r>
-      <w:proofErr w:type="spellStart"/>
-      <w:r>
-        <w:rPr>
-          <w:rFonts w:ascii="Times New Roman" w:hAnsi="Times New Roman" w:cs="Times New Roman"/>
-          <w:sz w:val="18"/>
-          <w:szCs w:val="18"/>
-        </w:rPr>
-        <w:t>doi</w:t>
-      </w:r>
-      <w:proofErr w:type="spellEnd"/>
-      <w:r>
-        <w:rPr>
-          <w:rFonts w:ascii="Times New Roman" w:hAnsi="Times New Roman" w:cs="Times New Roman"/>
-          <w:sz w:val="18"/>
-          <w:szCs w:val="18"/>
-        </w:rPr>
-        <w:t>: 10.1109/TPAMI.2020.3004354</w:t>
-      </w:r>
-      <w:r>
-        <w:rPr>
-          <w:rFonts w:ascii="Times New Roman" w:hAnsi="Times New Roman" w:cs="Times New Roman"/>
+        <w:t xml:space="preserve"> (best paper finalist)</w:t>
+      </w:r>
+      <w:r>
+        <w:rPr>
+          <w:rFonts w:ascii="Times New Roman" w:hAnsi="Times New Roman" w:cs="Times New Roman"/>
+          <w:i/>
+          <w:iCs/>
           <w:sz w:val="18"/>
           <w:szCs w:val="18"/>
         </w:rPr>
@@ -1166,40 +1746,36 @@
           <w:szCs w:val="18"/>
         </w:rPr>
       </w:pPr>
-      <w:r>
-        <w:rPr>
-          <w:rFonts w:ascii="Times New Roman" w:hAnsi="Times New Roman" w:cs="Times New Roman"/>
-          <w:sz w:val="18"/>
-          <w:szCs w:val="18"/>
-        </w:rPr>
-        <w:t xml:space="preserve">Ryo </w:t>
-      </w:r>
       <w:proofErr w:type="spellStart"/>
       <w:r>
         <w:rPr>
           <w:rFonts w:ascii="Times New Roman" w:hAnsi="Times New Roman" w:cs="Times New Roman"/>
-          <w:sz w:val="18"/>
-          <w:szCs w:val="18"/>
-        </w:rPr>
-        <w:t>Karakida</w:t>
+          <w:b/>
+          <w:sz w:val="18"/>
+          <w:szCs w:val="18"/>
+        </w:rPr>
+        <w:lastRenderedPageBreak/>
+        <w:t>Kazuki</w:t>
       </w:r>
       <w:proofErr w:type="spellEnd"/>
       <w:r>
         <w:rPr>
           <w:rFonts w:ascii="Times New Roman" w:hAnsi="Times New Roman" w:cs="Times New Roman"/>
-          <w:sz w:val="18"/>
-          <w:szCs w:val="18"/>
-        </w:rPr>
-        <w:t xml:space="preserve"> and </w:t>
+          <w:b/>
+          <w:sz w:val="18"/>
+          <w:szCs w:val="18"/>
+        </w:rPr>
+        <w:t xml:space="preserve"> </w:t>
       </w:r>
       <w:proofErr w:type="spellStart"/>
       <w:r>
         <w:rPr>
           <w:rFonts w:ascii="Times New Roman" w:hAnsi="Times New Roman" w:cs="Times New Roman"/>
-          <w:sz w:val="18"/>
-          <w:szCs w:val="18"/>
-        </w:rPr>
-        <w:t>Kazuki</w:t>
+          <w:b/>
+          <w:sz w:val="18"/>
+          <w:szCs w:val="18"/>
+        </w:rPr>
+        <w:t>Osawa</w:t>
       </w:r>
       <w:proofErr w:type="spellEnd"/>
       <w:r>
@@ -1208,42 +1784,121 @@
           <w:sz w:val="18"/>
           <w:szCs w:val="18"/>
         </w:rPr>
+        <w:t xml:space="preserve">, </w:t>
+      </w:r>
+      <w:proofErr w:type="spellStart"/>
+      <w:r>
+        <w:rPr>
+          <w:rFonts w:ascii="Times New Roman" w:hAnsi="Times New Roman" w:cs="Times New Roman"/>
+          <w:sz w:val="18"/>
+          <w:szCs w:val="18"/>
+        </w:rPr>
+        <w:t>Yohei</w:t>
+      </w:r>
+      <w:proofErr w:type="spellEnd"/>
+      <w:r>
+        <w:rPr>
+          <w:rFonts w:ascii="Times New Roman" w:hAnsi="Times New Roman" w:cs="Times New Roman"/>
+          <w:sz w:val="18"/>
+          <w:szCs w:val="18"/>
+        </w:rPr>
+        <w:t xml:space="preserve"> Tsuji, </w:t>
+      </w:r>
+      <w:proofErr w:type="spellStart"/>
+      <w:r>
+        <w:rPr>
+          <w:rFonts w:ascii="Times New Roman" w:hAnsi="Times New Roman" w:cs="Times New Roman"/>
+          <w:sz w:val="18"/>
+          <w:szCs w:val="18"/>
+        </w:rPr>
+        <w:t>Yuichiro</w:t>
+      </w:r>
+      <w:proofErr w:type="spellEnd"/>
+      <w:r>
+        <w:rPr>
+          <w:rFonts w:ascii="Times New Roman" w:hAnsi="Times New Roman" w:cs="Times New Roman"/>
+          <w:sz w:val="18"/>
+          <w:szCs w:val="18"/>
+        </w:rPr>
+        <w:t xml:space="preserve"> Ueno, Akira </w:t>
+      </w:r>
+      <w:proofErr w:type="spellStart"/>
+      <w:r>
+        <w:rPr>
+          <w:rFonts w:ascii="Times New Roman" w:hAnsi="Times New Roman" w:cs="Times New Roman"/>
+          <w:sz w:val="18"/>
+          <w:szCs w:val="18"/>
+        </w:rPr>
+        <w:t>Naruse</w:t>
+      </w:r>
+      <w:proofErr w:type="spellEnd"/>
+      <w:r>
+        <w:rPr>
+          <w:rFonts w:ascii="Times New Roman" w:hAnsi="Times New Roman" w:cs="Times New Roman"/>
+          <w:sz w:val="18"/>
+          <w:szCs w:val="18"/>
+        </w:rPr>
+        <w:t xml:space="preserve">, </w:t>
+      </w:r>
+      <w:proofErr w:type="spellStart"/>
+      <w:r>
+        <w:rPr>
+          <w:rFonts w:ascii="Times New Roman" w:hAnsi="Times New Roman" w:cs="Times New Roman"/>
+          <w:sz w:val="18"/>
+          <w:szCs w:val="18"/>
+        </w:rPr>
+        <w:t>Chuan</w:t>
+      </w:r>
+      <w:proofErr w:type="spellEnd"/>
+      <w:r>
+        <w:rPr>
+          <w:rFonts w:ascii="Times New Roman" w:hAnsi="Times New Roman" w:cs="Times New Roman"/>
+          <w:sz w:val="18"/>
+          <w:szCs w:val="18"/>
+        </w:rPr>
+        <w:t>-Sheng Foo</w:t>
+      </w:r>
+      <w:r>
+        <w:rPr>
+          <w:rFonts w:ascii="Times New Roman" w:hAnsi="Times New Roman" w:cs="Times New Roman"/>
+          <w:sz w:val="18"/>
+          <w:szCs w:val="18"/>
+        </w:rPr>
+        <w:t xml:space="preserve">, and </w:t>
+      </w:r>
+      <w:r>
+        <w:rPr>
+          <w:rFonts w:ascii="Times New Roman" w:hAnsi="Times New Roman" w:cs="Times New Roman"/>
+          <w:sz w:val="18"/>
+          <w:szCs w:val="18"/>
+        </w:rPr>
+        <w:t>Rio Yokota. “</w:t>
+      </w:r>
+      <w:r>
+        <w:rPr>
+          <w:rFonts w:ascii="Times New Roman" w:hAnsi="Times New Roman" w:cs="Times New Roman"/>
+          <w:sz w:val="18"/>
+          <w:szCs w:val="18"/>
+        </w:rPr>
+        <w:t>Scalable and Practical Natural Gradient for Large-Scale Deep Learning</w:t>
+      </w:r>
+      <w:r>
+        <w:rPr>
+          <w:rFonts w:ascii="Times New Roman" w:hAnsi="Times New Roman" w:cs="Times New Roman"/>
+          <w:sz w:val="18"/>
+          <w:szCs w:val="18"/>
+        </w:rPr>
+        <w:t>”,</w:t>
+      </w:r>
+      <w:r>
+        <w:rPr>
+          <w:rFonts w:ascii="Times New Roman" w:hAnsi="Times New Roman" w:cs="Times New Roman"/>
+          <w:i/>
+          <w:sz w:val="18"/>
+          <w:szCs w:val="18"/>
+        </w:rPr>
         <w:t xml:space="preserve"> </w:t>
       </w:r>
-      <w:proofErr w:type="spellStart"/>
-      <w:r>
-        <w:rPr>
-          <w:rFonts w:ascii="Times New Roman" w:hAnsi="Times New Roman" w:cs="Times New Roman"/>
-          <w:sz w:val="18"/>
-          <w:szCs w:val="18"/>
-        </w:rPr>
-        <w:t>Osawa</w:t>
-      </w:r>
-      <w:proofErr w:type="spellEnd"/>
-      <w:r>
-        <w:rPr>
-          <w:rFonts w:ascii="Times New Roman" w:hAnsi="Times New Roman" w:cs="Times New Roman"/>
-          <w:sz w:val="18"/>
-          <w:szCs w:val="18"/>
-        </w:rPr>
-        <w:t>. “</w:t>
-      </w:r>
-      <w:r>
-        <w:rPr>
-          <w:rFonts w:ascii="Times New Roman" w:hAnsi="Times New Roman" w:cs="Times New Roman"/>
-          <w:sz w:val="18"/>
-          <w:szCs w:val="18"/>
-        </w:rPr>
-        <w:t>Understanding Approximate Fisher Information for Fast Convergence of Natural Gradient Descent in Wide Neural Networks,</w:t>
-      </w:r>
-      <w:r>
-        <w:rPr>
-          <w:rFonts w:ascii="Times New Roman" w:hAnsi="Times New Roman" w:cs="Times New Roman"/>
-          <w:sz w:val="18"/>
-          <w:szCs w:val="18"/>
-        </w:rPr>
-        <w:t xml:space="preserve">” </w:t>
-      </w:r>
       <w:r>
         <w:rPr>
           <w:rFonts w:ascii="Times New Roman" w:hAnsi="Times New Roman" w:cs="Times New Roman"/>
@@ -1251,7 +1906,7 @@
           <w:sz w:val="18"/>
           <w:szCs w:val="18"/>
         </w:rPr>
-        <w:t>In Advances in</w:t>
+        <w:t xml:space="preserve">In </w:t>
       </w:r>
       <w:r>
         <w:rPr>
@@ -1260,9 +1915,26 @@
           <w:sz w:val="18"/>
           <w:szCs w:val="18"/>
         </w:rPr>
-        <w:t xml:space="preserve"> Neural Information Processing Systems (</w:t>
-      </w:r>
-      <w:proofErr w:type="spellStart"/>
+        <w:t>IEEE</w:t>
+      </w:r>
+      <w:r>
+        <w:rPr>
+          <w:rFonts w:ascii="Times New Roman" w:hAnsi="Times New Roman" w:cs="Times New Roman"/>
+          <w:i/>
+          <w:sz w:val="18"/>
+          <w:szCs w:val="18"/>
+        </w:rPr>
+        <w:t xml:space="preserve"> Transactions on Pattern Analysis and Machine Intelligence</w:t>
+      </w:r>
+      <w:r>
+        <w:rPr>
+          <w:rFonts w:ascii="Times New Roman" w:hAnsi="Times New Roman" w:cs="Times New Roman"/>
+          <w:i/>
+          <w:sz w:val="18"/>
+          <w:szCs w:val="18"/>
+        </w:rPr>
+        <w:t xml:space="preserve"> (</w:t>
+      </w:r>
       <w:r>
         <w:rPr>
           <w:rFonts w:ascii="Times New Roman" w:hAnsi="Times New Roman" w:cs="Times New Roman"/>
@@ -1271,25 +1943,58 @@
           <w:sz w:val="18"/>
           <w:szCs w:val="18"/>
         </w:rPr>
-        <w:t>NeurIPS</w:t>
+        <w:t>TPAMI</w:t>
+      </w:r>
+      <w:r>
+        <w:rPr>
+          <w:rFonts w:ascii="Times New Roman" w:hAnsi="Times New Roman" w:cs="Times New Roman"/>
+          <w:i/>
+          <w:sz w:val="18"/>
+          <w:szCs w:val="18"/>
+        </w:rPr>
+        <w:t>)</w:t>
+      </w:r>
+      <w:r>
+        <w:rPr>
+          <w:rFonts w:ascii="Times New Roman" w:hAnsi="Times New Roman" w:cs="Times New Roman"/>
+          <w:sz w:val="18"/>
+          <w:szCs w:val="18"/>
+        </w:rPr>
+        <w:t xml:space="preserve">, </w:t>
+      </w:r>
+      <w:r>
+        <w:rPr>
+          <w:rFonts w:ascii="Times New Roman" w:hAnsi="Times New Roman" w:cs="Times New Roman"/>
+          <w:sz w:val="18"/>
+          <w:szCs w:val="18"/>
+        </w:rPr>
+        <w:t xml:space="preserve">vol. 44, no. 1, pp. 404-415, 1 Jan. 2022, </w:t>
+      </w:r>
+      <w:proofErr w:type="spellStart"/>
+      <w:r>
+        <w:rPr>
+          <w:rFonts w:ascii="Times New Roman" w:hAnsi="Times New Roman" w:cs="Times New Roman"/>
+          <w:sz w:val="18"/>
+          <w:szCs w:val="18"/>
+        </w:rPr>
+        <w:t>doi</w:t>
       </w:r>
       <w:proofErr w:type="spellEnd"/>
       <w:r>
         <w:rPr>
           <w:rFonts w:ascii="Times New Roman" w:hAnsi="Times New Roman" w:cs="Times New Roman"/>
-          <w:i/>
-          <w:sz w:val="18"/>
-          <w:szCs w:val="18"/>
-        </w:rPr>
-        <w:t>)</w:t>
-      </w:r>
-      <w:r>
-        <w:rPr>
-          <w:rFonts w:ascii="Times New Roman" w:hAnsi="Times New Roman" w:cs="Times New Roman"/>
-          <w:sz w:val="18"/>
-          <w:szCs w:val="18"/>
-        </w:rPr>
-        <w:t>, 2020.</w:t>
+          <w:sz w:val="18"/>
+          <w:szCs w:val="18"/>
+        </w:rPr>
+        <w:t>: 10.1109/TPAMI.2020.3004354</w:t>
+      </w:r>
+      <w:r>
+        <w:rPr>
+          <w:rFonts w:ascii="Times New Roman" w:hAnsi="Times New Roman" w:cs="Times New Roman"/>
+          <w:sz w:val="18"/>
+          <w:szCs w:val="18"/>
+        </w:rPr>
+        <w:t>.</w:t>
       </w:r>
     </w:p>
     <w:p>
@@ -1307,6 +2012,14 @@
           <w:szCs w:val="18"/>
         </w:rPr>
       </w:pPr>
+      <w:r>
+        <w:rPr>
+          <w:rFonts w:ascii="Times New Roman" w:hAnsi="Times New Roman" w:cs="Times New Roman"/>
+          <w:sz w:val="18"/>
+          <w:szCs w:val="18"/>
+        </w:rPr>
+        <w:t xml:space="preserve">Ryo </w:t>
+      </w:r>
       <w:proofErr w:type="spellStart"/>
       <w:r>
         <w:rPr>
@@ -1314,7 +2027,7 @@
           <w:sz w:val="18"/>
           <w:szCs w:val="18"/>
         </w:rPr>
-        <w:t>Yuichiro</w:t>
+        <w:t>Karakida</w:t>
       </w:r>
       <w:proofErr w:type="spellEnd"/>
       <w:r>
@@ -1323,13 +2036,14 @@
           <w:sz w:val="18"/>
           <w:szCs w:val="18"/>
         </w:rPr>
-        <w:t xml:space="preserve"> Ueno, </w:t>
+        <w:t xml:space="preserve"> and </w:t>
       </w:r>
       <w:proofErr w:type="spellStart"/>
       <w:r>
         <w:rPr>
           <w:rFonts w:ascii="Times New Roman" w:hAnsi="Times New Roman" w:cs="Times New Roman"/>
           <w:b/>
+          <w:bCs/>
           <w:sz w:val="18"/>
           <w:szCs w:val="18"/>
         </w:rPr>
@@ -1340,6 +2054,7 @@
         <w:rPr>
           <w:rFonts w:ascii="Times New Roman" w:hAnsi="Times New Roman" w:cs="Times New Roman"/>
           <w:b/>
+          <w:bCs/>
           <w:sz w:val="18"/>
           <w:szCs w:val="18"/>
         </w:rPr>
@@ -1350,6 +2065,7 @@
         <w:rPr>
           <w:rFonts w:ascii="Times New Roman" w:hAnsi="Times New Roman" w:cs="Times New Roman"/>
           <w:b/>
+          <w:bCs/>
           <w:sz w:val="18"/>
           <w:szCs w:val="18"/>
         </w:rPr>
@@ -1362,121 +2078,43 @@
           <w:sz w:val="18"/>
           <w:szCs w:val="18"/>
         </w:rPr>
-        <w:t xml:space="preserve">, </w:t>
+        <w:t>. “</w:t>
+      </w:r>
+      <w:r>
+        <w:rPr>
+          <w:rFonts w:ascii="Times New Roman" w:hAnsi="Times New Roman" w:cs="Times New Roman"/>
+          <w:sz w:val="18"/>
+          <w:szCs w:val="18"/>
+        </w:rPr>
+        <w:t>Understanding Approximate Fisher Information for Fast Convergence of Natural Gradient Descent in Wide Neural Networks,</w:t>
+      </w:r>
+      <w:r>
+        <w:rPr>
+          <w:rFonts w:ascii="Times New Roman" w:hAnsi="Times New Roman" w:cs="Times New Roman"/>
+          <w:sz w:val="18"/>
+          <w:szCs w:val="18"/>
+        </w:rPr>
+        <w:t xml:space="preserve">” </w:t>
+      </w:r>
+      <w:r>
+        <w:rPr>
+          <w:rFonts w:ascii="Times New Roman" w:hAnsi="Times New Roman" w:cs="Times New Roman"/>
+          <w:i/>
+          <w:sz w:val="18"/>
+          <w:szCs w:val="18"/>
+        </w:rPr>
+        <w:t>In Advances in</w:t>
+      </w:r>
+      <w:r>
+        <w:rPr>
+          <w:rFonts w:ascii="Times New Roman" w:hAnsi="Times New Roman" w:cs="Times New Roman"/>
+          <w:i/>
+          <w:sz w:val="18"/>
+          <w:szCs w:val="18"/>
+        </w:rPr>
+        <w:t xml:space="preserve"> Neural Information Processing Systems (</w:t>
       </w:r>
       <w:proofErr w:type="spellStart"/>
-      <w:r>
-        <w:rPr>
-          <w:rFonts w:ascii="Times New Roman" w:hAnsi="Times New Roman" w:cs="Times New Roman"/>
-          <w:sz w:val="18"/>
-          <w:szCs w:val="18"/>
-        </w:rPr>
-        <w:t>Yohei</w:t>
-      </w:r>
-      <w:proofErr w:type="spellEnd"/>
-      <w:r>
-        <w:rPr>
-          <w:rFonts w:ascii="Times New Roman" w:hAnsi="Times New Roman" w:cs="Times New Roman"/>
-          <w:sz w:val="18"/>
-          <w:szCs w:val="18"/>
-        </w:rPr>
-        <w:t xml:space="preserve"> Tsuji, Akira </w:t>
-      </w:r>
-      <w:proofErr w:type="spellStart"/>
-      <w:r>
-        <w:rPr>
-          <w:rFonts w:ascii="Times New Roman" w:hAnsi="Times New Roman" w:cs="Times New Roman"/>
-          <w:sz w:val="18"/>
-          <w:szCs w:val="18"/>
-        </w:rPr>
-        <w:t>Naruse</w:t>
-      </w:r>
-      <w:proofErr w:type="spellEnd"/>
-      <w:r>
-        <w:rPr>
-          <w:rFonts w:ascii="Times New Roman" w:hAnsi="Times New Roman" w:cs="Times New Roman"/>
-          <w:sz w:val="18"/>
-          <w:szCs w:val="18"/>
-        </w:rPr>
-        <w:t xml:space="preserve">, </w:t>
-      </w:r>
-      <w:r>
-        <w:rPr>
-          <w:rFonts w:ascii="Times New Roman" w:hAnsi="Times New Roman" w:cs="Times New Roman"/>
-          <w:sz w:val="18"/>
-          <w:szCs w:val="18"/>
-        </w:rPr>
-        <w:t xml:space="preserve">and </w:t>
-      </w:r>
-      <w:r>
-        <w:rPr>
-          <w:rFonts w:ascii="Times New Roman" w:hAnsi="Times New Roman" w:cs="Times New Roman"/>
-          <w:sz w:val="18"/>
-          <w:szCs w:val="18"/>
-        </w:rPr>
-        <w:t>Rio Yokota. “</w:t>
-      </w:r>
-      <w:r>
-        <w:rPr>
-          <w:rFonts w:ascii="Times New Roman" w:hAnsi="Times New Roman" w:cs="Times New Roman"/>
-          <w:sz w:val="18"/>
-          <w:szCs w:val="18"/>
-        </w:rPr>
-        <w:t>Rich Information is Affordable: A Systematic Performance Analysis of Second-order Optimization Using K-FAC</w:t>
-      </w:r>
-      <w:r>
-        <w:rPr>
-          <w:rFonts w:ascii="Times New Roman" w:hAnsi="Times New Roman" w:cs="Times New Roman"/>
-          <w:sz w:val="18"/>
-          <w:szCs w:val="18"/>
-        </w:rPr>
-        <w:t>”,</w:t>
-      </w:r>
-      <w:r>
-        <w:rPr>
-          <w:rFonts w:ascii="Times New Roman" w:hAnsi="Times New Roman" w:cs="Times New Roman"/>
-          <w:i/>
-          <w:sz w:val="18"/>
-          <w:szCs w:val="18"/>
-        </w:rPr>
-        <w:t xml:space="preserve"> </w:t>
-      </w:r>
-      <w:r>
-        <w:rPr>
-          <w:rFonts w:ascii="Times New Roman" w:hAnsi="Times New Roman" w:cs="Times New Roman"/>
-          <w:i/>
-          <w:sz w:val="18"/>
-          <w:szCs w:val="18"/>
-        </w:rPr>
-        <w:t xml:space="preserve">In Proceedings of </w:t>
-      </w:r>
-      <w:r>
-        <w:rPr>
-          <w:rFonts w:ascii="Times New Roman" w:hAnsi="Times New Roman" w:cs="Times New Roman"/>
-          <w:i/>
-          <w:sz w:val="18"/>
-          <w:szCs w:val="18"/>
-        </w:rPr>
-        <w:t>26th ACM SIGKDD Conference</w:t>
-      </w:r>
-      <w:r>
-        <w:rPr>
-          <w:rFonts w:ascii="Times New Roman" w:hAnsi="Times New Roman" w:cs="Times New Roman"/>
-          <w:i/>
-          <w:sz w:val="18"/>
-          <w:szCs w:val="18"/>
-        </w:rPr>
-        <w:t xml:space="preserve"> </w:t>
-      </w:r>
-      <w:r>
-        <w:rPr>
-          <w:rFonts w:ascii="Times New Roman" w:hAnsi="Times New Roman" w:cs="Times New Roman"/>
-          <w:i/>
-          <w:sz w:val="18"/>
-          <w:szCs w:val="18"/>
-        </w:rPr>
-        <w:t>on Knowledge Discovery and Data Mining (</w:t>
-      </w:r>
       <w:r>
         <w:rPr>
           <w:rFonts w:ascii="Times New Roman" w:hAnsi="Times New Roman" w:cs="Times New Roman"/>
@@ -1485,8 +2123,9 @@
           <w:sz w:val="18"/>
           <w:szCs w:val="18"/>
         </w:rPr>
-        <w:t>KDD</w:t>
-      </w:r>
+        <w:t>NeurIPS</w:t>
+      </w:r>
+      <w:proofErr w:type="spellEnd"/>
       <w:r>
         <w:rPr>
           <w:rFonts w:ascii="Times New Roman" w:hAnsi="Times New Roman" w:cs="Times New Roman"/>
@@ -1502,15 +2141,15 @@
           <w:sz w:val="18"/>
           <w:szCs w:val="18"/>
         </w:rPr>
-        <w:t>, 20</w:t>
-      </w:r>
-      <w:r>
-        <w:rPr>
-          <w:rFonts w:ascii="Times New Roman" w:hAnsi="Times New Roman" w:cs="Times New Roman"/>
-          <w:sz w:val="18"/>
-          <w:szCs w:val="18"/>
-        </w:rPr>
-        <w:t>20</w:t>
+        <w:t>, 2020</w:t>
+      </w:r>
+      <w:r>
+        <w:rPr>
+          <w:rFonts w:ascii="Times New Roman" w:hAnsi="Times New Roman" w:cs="Times New Roman"/>
+          <w:sz w:val="18"/>
+          <w:szCs w:val="18"/>
+        </w:rPr>
+        <w:t xml:space="preserve"> (oral presentation)</w:t>
       </w:r>
       <w:r>
         <w:rPr>
@@ -1540,6 +2179,24 @@
       <w:r>
         <w:rPr>
           <w:rFonts w:ascii="Times New Roman" w:hAnsi="Times New Roman" w:cs="Times New Roman"/>
+          <w:sz w:val="18"/>
+          <w:szCs w:val="18"/>
+        </w:rPr>
+        <w:t>Yuichiro</w:t>
+      </w:r>
+      <w:proofErr w:type="spellEnd"/>
+      <w:r>
+        <w:rPr>
+          <w:rFonts w:ascii="Times New Roman" w:hAnsi="Times New Roman" w:cs="Times New Roman"/>
+          <w:sz w:val="18"/>
+          <w:szCs w:val="18"/>
+        </w:rPr>
+        <w:t xml:space="preserve"> Ueno, </w:t>
+      </w:r>
+      <w:proofErr w:type="spellStart"/>
+      <w:r>
+        <w:rPr>
+          <w:rFonts w:ascii="Times New Roman" w:hAnsi="Times New Roman" w:cs="Times New Roman"/>
           <w:b/>
           <w:sz w:val="18"/>
           <w:szCs w:val="18"/>
@@ -1575,14 +2232,6 @@
         </w:rPr>
         <w:t xml:space="preserve">, </w:t>
       </w:r>
-      <w:r>
-        <w:rPr>
-          <w:rFonts w:ascii="Times New Roman" w:hAnsi="Times New Roman" w:cs="Times New Roman"/>
-          <w:sz w:val="18"/>
-          <w:szCs w:val="18"/>
-        </w:rPr>
-        <w:t xml:space="preserve">Siddharth Swaroop, Anirudh Jain, Runa </w:t>
-      </w:r>
       <w:proofErr w:type="spellStart"/>
       <w:r>
         <w:rPr>
@@ -1590,7 +2239,7 @@
           <w:sz w:val="18"/>
           <w:szCs w:val="18"/>
         </w:rPr>
-        <w:t>Eschenhagen</w:t>
+        <w:t>Yohei</w:t>
       </w:r>
       <w:proofErr w:type="spellEnd"/>
       <w:r>
@@ -1599,7 +2248,7 @@
           <w:sz w:val="18"/>
           <w:szCs w:val="18"/>
         </w:rPr>
-        <w:t xml:space="preserve">, Richard E. Turner, Rio Yokota, and Mohammad </w:t>
+        <w:t xml:space="preserve"> Tsuji, Akira </w:t>
       </w:r>
       <w:proofErr w:type="spellStart"/>
       <w:r>
@@ -1608,7 +2257,7 @@
           <w:sz w:val="18"/>
           <w:szCs w:val="18"/>
         </w:rPr>
-        <w:t>Emtiyaz</w:t>
+        <w:t>Naruse</w:t>
       </w:r>
       <w:proofErr w:type="spellEnd"/>
       <w:r>
@@ -1617,31 +2266,39 @@
           <w:sz w:val="18"/>
           <w:szCs w:val="18"/>
         </w:rPr>
-        <w:t xml:space="preserve"> Khan, </w:t>
-      </w:r>
-      <w:r>
-        <w:rPr>
-          <w:rFonts w:ascii="Times New Roman" w:hAnsi="Times New Roman" w:cs="Times New Roman"/>
-          <w:sz w:val="18"/>
-          <w:szCs w:val="18"/>
-        </w:rPr>
-        <w:t>“</w:t>
-      </w:r>
-      <w:r>
-        <w:rPr>
-          <w:rFonts w:ascii="Times New Roman" w:hAnsi="Times New Roman" w:cs="Times New Roman"/>
-          <w:sz w:val="18"/>
-          <w:szCs w:val="18"/>
-        </w:rPr>
-        <w:t>Practical Deep Learning with Bayesian Principles</w:t>
-      </w:r>
-      <w:r>
-        <w:rPr>
-          <w:rFonts w:ascii="Times New Roman" w:hAnsi="Times New Roman" w:cs="Times New Roman"/>
-          <w:sz w:val="18"/>
-          <w:szCs w:val="18"/>
-        </w:rPr>
-        <w:t xml:space="preserve">”, </w:t>
+        <w:t xml:space="preserve">, </w:t>
+      </w:r>
+      <w:r>
+        <w:rPr>
+          <w:rFonts w:ascii="Times New Roman" w:hAnsi="Times New Roman" w:cs="Times New Roman"/>
+          <w:sz w:val="18"/>
+          <w:szCs w:val="18"/>
+        </w:rPr>
+        <w:t xml:space="preserve">and </w:t>
+      </w:r>
+      <w:r>
+        <w:rPr>
+          <w:rFonts w:ascii="Times New Roman" w:hAnsi="Times New Roman" w:cs="Times New Roman"/>
+          <w:sz w:val="18"/>
+          <w:szCs w:val="18"/>
+        </w:rPr>
+        <w:t>Rio Yokota. “</w:t>
+      </w:r>
+      <w:r>
+        <w:rPr>
+          <w:rFonts w:ascii="Times New Roman" w:hAnsi="Times New Roman" w:cs="Times New Roman"/>
+          <w:sz w:val="18"/>
+          <w:szCs w:val="18"/>
+        </w:rPr>
+        <w:t>Rich Information is Affordable: A Systematic Performance Analysis of Second-order Optimization Using K-FAC</w:t>
+      </w:r>
+      <w:r>
+        <w:rPr>
+          <w:rFonts w:ascii="Times New Roman" w:hAnsi="Times New Roman" w:cs="Times New Roman"/>
+          <w:sz w:val="18"/>
+          <w:szCs w:val="18"/>
+        </w:rPr>
+        <w:t>”,</w:t>
       </w:r>
       <w:r>
         <w:rPr>
@@ -1650,7 +2307,7 @@
           <w:sz w:val="18"/>
           <w:szCs w:val="18"/>
         </w:rPr>
-        <w:t>In Advances in</w:t>
+        <w:t xml:space="preserve"> </w:t>
       </w:r>
       <w:r>
         <w:rPr>
@@ -1659,7 +2316,7 @@
           <w:sz w:val="18"/>
           <w:szCs w:val="18"/>
         </w:rPr>
-        <w:t xml:space="preserve"> Neural Information Processing Systems </w:t>
+        <w:t xml:space="preserve">In Proceedings of </w:t>
       </w:r>
       <w:r>
         <w:rPr>
@@ -1668,9 +2325,26 @@
           <w:sz w:val="18"/>
           <w:szCs w:val="18"/>
         </w:rPr>
-        <w:t>(</w:t>
-      </w:r>
-      <w:proofErr w:type="spellStart"/>
+        <w:t>26th ACM SIGKDD Conference</w:t>
+      </w:r>
+      <w:r>
+        <w:rPr>
+          <w:rFonts w:ascii="Times New Roman" w:hAnsi="Times New Roman" w:cs="Times New Roman"/>
+          <w:i/>
+          <w:sz w:val="18"/>
+          <w:szCs w:val="18"/>
+        </w:rPr>
+        <w:t xml:space="preserve"> </w:t>
+      </w:r>
+      <w:r>
+        <w:rPr>
+          <w:rFonts w:ascii="Times New Roman" w:hAnsi="Times New Roman" w:cs="Times New Roman"/>
+          <w:i/>
+          <w:sz w:val="18"/>
+          <w:szCs w:val="18"/>
+        </w:rPr>
+        <w:t>on Knowledge Discovery and Data Mining (</w:t>
+      </w:r>
       <w:r>
         <w:rPr>
           <w:rFonts w:ascii="Times New Roman" w:hAnsi="Times New Roman" w:cs="Times New Roman"/>
@@ -1679,9 +2353,8 @@
           <w:sz w:val="18"/>
           <w:szCs w:val="18"/>
         </w:rPr>
-        <w:t>NeurIPS</w:t>
-      </w:r>
-      <w:proofErr w:type="spellEnd"/>
+        <w:t>KDD</w:t>
+      </w:r>
       <w:r>
         <w:rPr>
           <w:rFonts w:ascii="Times New Roman" w:hAnsi="Times New Roman" w:cs="Times New Roman"/>
@@ -1697,7 +2370,23 @@
           <w:sz w:val="18"/>
           <w:szCs w:val="18"/>
         </w:rPr>
-        <w:t>, 2019.</w:t>
+        <w:t>, 20</w:t>
+      </w:r>
+      <w:r>
+        <w:rPr>
+          <w:rFonts w:ascii="Times New Roman" w:hAnsi="Times New Roman" w:cs="Times New Roman"/>
+          <w:sz w:val="18"/>
+          <w:szCs w:val="18"/>
+        </w:rPr>
+        <w:t>20</w:t>
+      </w:r>
+      <w:r>
+        <w:rPr>
+          <w:rFonts w:ascii="Times New Roman" w:hAnsi="Times New Roman" w:cs="Times New Roman"/>
+          <w:sz w:val="18"/>
+          <w:szCs w:val="18"/>
+        </w:rPr>
+        <w:t>.</w:t>
       </w:r>
     </w:p>
     <w:p>
@@ -1723,7 +2412,6 @@
           <w:sz w:val="18"/>
           <w:szCs w:val="18"/>
         </w:rPr>
-        <w:lastRenderedPageBreak/>
         <w:t>Kazuki</w:t>
       </w:r>
       <w:proofErr w:type="spellEnd"/>
@@ -1755,6 +2443,14 @@
         </w:rPr>
         <w:t xml:space="preserve">, </w:t>
       </w:r>
+      <w:r>
+        <w:rPr>
+          <w:rFonts w:ascii="Times New Roman" w:hAnsi="Times New Roman" w:cs="Times New Roman"/>
+          <w:sz w:val="18"/>
+          <w:szCs w:val="18"/>
+        </w:rPr>
+        <w:t xml:space="preserve">Siddharth Swaroop, Anirudh Jain, Runa </w:t>
+      </w:r>
       <w:proofErr w:type="spellStart"/>
       <w:r>
         <w:rPr>
@@ -1762,7 +2458,7 @@
           <w:sz w:val="18"/>
           <w:szCs w:val="18"/>
         </w:rPr>
-        <w:t>Yohei</w:t>
+        <w:t>Eschenhagen</w:t>
       </w:r>
       <w:proofErr w:type="spellEnd"/>
       <w:r>
@@ -1771,7 +2467,7 @@
           <w:sz w:val="18"/>
           <w:szCs w:val="18"/>
         </w:rPr>
-        <w:t xml:space="preserve"> Tsuji, </w:t>
+        <w:t xml:space="preserve">, Richard E. Turner, Rio Yokota, and Mohammad </w:t>
       </w:r>
       <w:proofErr w:type="spellStart"/>
       <w:r>
@@ -1780,7 +2476,7 @@
           <w:sz w:val="18"/>
           <w:szCs w:val="18"/>
         </w:rPr>
-        <w:t>Yuichiro</w:t>
+        <w:t>Emtiyaz</w:t>
       </w:r>
       <w:proofErr w:type="spellEnd"/>
       <w:r>
@@ -1789,53 +2485,60 @@
           <w:sz w:val="18"/>
           <w:szCs w:val="18"/>
         </w:rPr>
-        <w:t xml:space="preserve"> Ueno, Akira </w:t>
+        <w:t xml:space="preserve"> Khan, </w:t>
+      </w:r>
+      <w:r>
+        <w:rPr>
+          <w:rFonts w:ascii="Times New Roman" w:hAnsi="Times New Roman" w:cs="Times New Roman"/>
+          <w:sz w:val="18"/>
+          <w:szCs w:val="18"/>
+        </w:rPr>
+        <w:t>“</w:t>
+      </w:r>
+      <w:r>
+        <w:rPr>
+          <w:rFonts w:ascii="Times New Roman" w:hAnsi="Times New Roman" w:cs="Times New Roman"/>
+          <w:sz w:val="18"/>
+          <w:szCs w:val="18"/>
+        </w:rPr>
+        <w:t>Practical Deep Learning with Bayesian Principles</w:t>
+      </w:r>
+      <w:r>
+        <w:rPr>
+          <w:rFonts w:ascii="Times New Roman" w:hAnsi="Times New Roman" w:cs="Times New Roman"/>
+          <w:sz w:val="18"/>
+          <w:szCs w:val="18"/>
+        </w:rPr>
+        <w:t xml:space="preserve">”, </w:t>
+      </w:r>
+      <w:r>
+        <w:rPr>
+          <w:rFonts w:ascii="Times New Roman" w:hAnsi="Times New Roman" w:cs="Times New Roman"/>
+          <w:i/>
+          <w:sz w:val="18"/>
+          <w:szCs w:val="18"/>
+        </w:rPr>
+        <w:t>In Advances in</w:t>
+      </w:r>
+      <w:r>
+        <w:rPr>
+          <w:rFonts w:ascii="Times New Roman" w:hAnsi="Times New Roman" w:cs="Times New Roman"/>
+          <w:i/>
+          <w:sz w:val="18"/>
+          <w:szCs w:val="18"/>
+        </w:rPr>
+        <w:t xml:space="preserve"> Neural Information Processing Systems </w:t>
+      </w:r>
+      <w:r>
+        <w:rPr>
+          <w:rFonts w:ascii="Times New Roman" w:hAnsi="Times New Roman" w:cs="Times New Roman"/>
+          <w:i/>
+          <w:sz w:val="18"/>
+          <w:szCs w:val="18"/>
+        </w:rPr>
+        <w:t>(</w:t>
       </w:r>
       <w:proofErr w:type="spellStart"/>
-      <w:r>
-        <w:rPr>
-          <w:rFonts w:ascii="Times New Roman" w:hAnsi="Times New Roman" w:cs="Times New Roman"/>
-          <w:sz w:val="18"/>
-          <w:szCs w:val="18"/>
-        </w:rPr>
-        <w:t>Naruse</w:t>
-      </w:r>
-      <w:proofErr w:type="spellEnd"/>
-      <w:r>
-        <w:rPr>
-          <w:rFonts w:ascii="Times New Roman" w:hAnsi="Times New Roman" w:cs="Times New Roman"/>
-          <w:sz w:val="18"/>
-          <w:szCs w:val="18"/>
-        </w:rPr>
-        <w:t>, Rio Yokota, and Satoshi Matsuoka. “Large-Scale Distributed Second-Order Optimization Using Kronecker-Factored Approximate Curvature for Deep Convolutional Neural Networks”,</w:t>
-      </w:r>
-      <w:r>
-        <w:rPr>
-          <w:rFonts w:ascii="Times New Roman" w:hAnsi="Times New Roman" w:cs="Times New Roman"/>
-          <w:i/>
-          <w:sz w:val="18"/>
-          <w:szCs w:val="18"/>
-        </w:rPr>
-        <w:t xml:space="preserve"> </w:t>
-      </w:r>
-      <w:r>
-        <w:rPr>
-          <w:rFonts w:ascii="Times New Roman" w:hAnsi="Times New Roman" w:cs="Times New Roman"/>
-          <w:i/>
-          <w:sz w:val="18"/>
-          <w:szCs w:val="18"/>
-        </w:rPr>
-        <w:t xml:space="preserve">In Proceedings of </w:t>
-      </w:r>
-      <w:r>
-        <w:rPr>
-          <w:rFonts w:ascii="Times New Roman" w:hAnsi="Times New Roman" w:cs="Times New Roman"/>
-          <w:i/>
-          <w:sz w:val="18"/>
-          <w:szCs w:val="18"/>
-        </w:rPr>
-        <w:t>IEEE/CVF Conference on Computer Vision and Pattern Recognition (</w:t>
-      </w:r>
       <w:r>
         <w:rPr>
           <w:rFonts w:ascii="Times New Roman" w:hAnsi="Times New Roman" w:cs="Times New Roman"/>
@@ -1844,8 +2547,9 @@
           <w:sz w:val="18"/>
           <w:szCs w:val="18"/>
         </w:rPr>
-        <w:t>CVPR</w:t>
-      </w:r>
+        <w:t>NeurIPS</w:t>
+      </w:r>
+      <w:proofErr w:type="spellEnd"/>
       <w:r>
         <w:rPr>
           <w:rFonts w:ascii="Times New Roman" w:hAnsi="Times New Roman" w:cs="Times New Roman"/>
@@ -1883,6 +2587,45 @@
       <w:r>
         <w:rPr>
           <w:rFonts w:ascii="Times New Roman" w:hAnsi="Times New Roman" w:cs="Times New Roman"/>
+          <w:b/>
+          <w:sz w:val="18"/>
+          <w:szCs w:val="18"/>
+        </w:rPr>
+        <w:t>Kazuki</w:t>
+      </w:r>
+      <w:proofErr w:type="spellEnd"/>
+      <w:r>
+        <w:rPr>
+          <w:rFonts w:ascii="Times New Roman" w:hAnsi="Times New Roman" w:cs="Times New Roman"/>
+          <w:b/>
+          <w:sz w:val="18"/>
+          <w:szCs w:val="18"/>
+        </w:rPr>
+        <w:t xml:space="preserve"> </w:t>
+      </w:r>
+      <w:proofErr w:type="spellStart"/>
+      <w:r>
+        <w:rPr>
+          <w:rFonts w:ascii="Times New Roman" w:hAnsi="Times New Roman" w:cs="Times New Roman"/>
+          <w:b/>
+          <w:sz w:val="18"/>
+          <w:szCs w:val="18"/>
+        </w:rPr>
+        <w:t>Osawa</w:t>
+      </w:r>
+      <w:proofErr w:type="spellEnd"/>
+      <w:r>
+        <w:rPr>
+          <w:rFonts w:ascii="Times New Roman" w:hAnsi="Times New Roman" w:cs="Times New Roman"/>
+          <w:sz w:val="18"/>
+          <w:szCs w:val="18"/>
+        </w:rPr>
+        <w:t xml:space="preserve">, </w:t>
+      </w:r>
+      <w:proofErr w:type="spellStart"/>
+      <w:r>
+        <w:rPr>
+          <w:rFonts w:ascii="Times New Roman" w:hAnsi="Times New Roman" w:cs="Times New Roman"/>
           <w:sz w:val="18"/>
           <w:szCs w:val="18"/>
         </w:rPr>
@@ -1901,93 +2644,47 @@
       <w:r>
         <w:rPr>
           <w:rFonts w:ascii="Times New Roman" w:hAnsi="Times New Roman" w:cs="Times New Roman"/>
-          <w:b/>
-          <w:sz w:val="18"/>
-          <w:szCs w:val="18"/>
-        </w:rPr>
-        <w:t>Kazuki</w:t>
+          <w:sz w:val="18"/>
+          <w:szCs w:val="18"/>
+        </w:rPr>
+        <w:t>Yuichiro</w:t>
       </w:r>
       <w:proofErr w:type="spellEnd"/>
       <w:r>
         <w:rPr>
           <w:rFonts w:ascii="Times New Roman" w:hAnsi="Times New Roman" w:cs="Times New Roman"/>
-          <w:b/>
+          <w:sz w:val="18"/>
+          <w:szCs w:val="18"/>
+        </w:rPr>
+        <w:t xml:space="preserve"> Ueno, Akira </w:t>
+      </w:r>
+      <w:proofErr w:type="spellStart"/>
+      <w:r>
+        <w:rPr>
+          <w:rFonts w:ascii="Times New Roman" w:hAnsi="Times New Roman" w:cs="Times New Roman"/>
+          <w:sz w:val="18"/>
+          <w:szCs w:val="18"/>
+        </w:rPr>
+        <w:t>Naruse</w:t>
+      </w:r>
+      <w:proofErr w:type="spellEnd"/>
+      <w:r>
+        <w:rPr>
+          <w:rFonts w:ascii="Times New Roman" w:hAnsi="Times New Roman" w:cs="Times New Roman"/>
+          <w:sz w:val="18"/>
+          <w:szCs w:val="18"/>
+        </w:rPr>
+        <w:t>, Rio Yokota, and Satoshi Matsuoka. “Large-Scale Distributed Second-Order Optimization Using Kronecker-Factored Approximate Curvature for Deep Convolutional Neural Networks”,</w:t>
+      </w:r>
+      <w:r>
+        <w:rPr>
+          <w:rFonts w:ascii="Times New Roman" w:hAnsi="Times New Roman" w:cs="Times New Roman"/>
+          <w:i/>
           <w:sz w:val="18"/>
           <w:szCs w:val="18"/>
         </w:rPr>
         <w:t xml:space="preserve"> </w:t>
       </w:r>
-      <w:proofErr w:type="spellStart"/>
-      <w:r>
-        <w:rPr>
-          <w:rFonts w:ascii="Times New Roman" w:hAnsi="Times New Roman" w:cs="Times New Roman"/>
-          <w:b/>
-          <w:sz w:val="18"/>
-          <w:szCs w:val="18"/>
-        </w:rPr>
-        <w:t>Osawa</w:t>
-      </w:r>
-      <w:proofErr w:type="spellEnd"/>
-      <w:r>
-        <w:rPr>
-          <w:rFonts w:ascii="Times New Roman" w:hAnsi="Times New Roman" w:cs="Times New Roman"/>
-          <w:sz w:val="18"/>
-          <w:szCs w:val="18"/>
-        </w:rPr>
-        <w:t xml:space="preserve">, </w:t>
-      </w:r>
-      <w:proofErr w:type="spellStart"/>
-      <w:r>
-        <w:rPr>
-          <w:rFonts w:ascii="Times New Roman" w:hAnsi="Times New Roman" w:cs="Times New Roman"/>
-          <w:sz w:val="18"/>
-          <w:szCs w:val="18"/>
-        </w:rPr>
-        <w:t>Yuichiro</w:t>
-      </w:r>
-      <w:proofErr w:type="spellEnd"/>
-      <w:r>
-        <w:rPr>
-          <w:rFonts w:ascii="Times New Roman" w:hAnsi="Times New Roman" w:cs="Times New Roman"/>
-          <w:sz w:val="18"/>
-          <w:szCs w:val="18"/>
-        </w:rPr>
-        <w:t xml:space="preserve"> Ueno, Akira </w:t>
-      </w:r>
-      <w:proofErr w:type="spellStart"/>
-      <w:r>
-        <w:rPr>
-          <w:rFonts w:ascii="Times New Roman" w:hAnsi="Times New Roman" w:cs="Times New Roman"/>
-          <w:sz w:val="18"/>
-          <w:szCs w:val="18"/>
-        </w:rPr>
-        <w:t>Naruse</w:t>
-      </w:r>
-      <w:proofErr w:type="spellEnd"/>
-      <w:r>
-        <w:rPr>
-          <w:rFonts w:ascii="Times New Roman" w:hAnsi="Times New Roman" w:cs="Times New Roman"/>
-          <w:sz w:val="18"/>
-          <w:szCs w:val="18"/>
-        </w:rPr>
-        <w:t>, Rio Yokota, and Satoshi Matsuoka. “</w:t>
-      </w:r>
-      <w:r>
-        <w:rPr>
-          <w:rFonts w:ascii="Times New Roman" w:hAnsi="Times New Roman" w:cs="Times New Roman"/>
-          <w:sz w:val="18"/>
-          <w:szCs w:val="18"/>
-        </w:rPr>
-        <w:t>Performance Optimizations and Analysis of Distributed Deep Learning with Approximated Second-Order Optimization Method</w:t>
-      </w:r>
-      <w:r>
-        <w:rPr>
-          <w:rFonts w:ascii="Times New Roman" w:hAnsi="Times New Roman" w:cs="Times New Roman"/>
-          <w:sz w:val="18"/>
-          <w:szCs w:val="18"/>
-        </w:rPr>
-        <w:t>”,</w:t>
-      </w:r>
       <w:r>
         <w:rPr>
           <w:rFonts w:ascii="Times New Roman" w:hAnsi="Times New Roman" w:cs="Times New Roman"/>
@@ -1995,7 +2692,7 @@
           <w:sz w:val="18"/>
           <w:szCs w:val="18"/>
         </w:rPr>
-        <w:t xml:space="preserve"> </w:t>
+        <w:t xml:space="preserve">In Proceedings of </w:t>
       </w:r>
       <w:r>
         <w:rPr>
@@ -2004,53 +2701,7 @@
           <w:sz w:val="18"/>
           <w:szCs w:val="18"/>
         </w:rPr>
-        <w:t>The 48</w:t>
-      </w:r>
-      <w:r>
-        <w:rPr>
-          <w:rFonts w:ascii="Times New Roman" w:hAnsi="Times New Roman" w:cs="Times New Roman"/>
-          <w:i/>
-          <w:sz w:val="18"/>
-          <w:szCs w:val="18"/>
-          <w:vertAlign w:val="superscript"/>
-        </w:rPr>
-        <w:t>th</w:t>
-      </w:r>
-      <w:r>
-        <w:rPr>
-          <w:rFonts w:ascii="Times New Roman" w:hAnsi="Times New Roman" w:cs="Times New Roman"/>
-          <w:i/>
-          <w:sz w:val="18"/>
-          <w:szCs w:val="18"/>
-        </w:rPr>
-        <w:t xml:space="preserve"> International</w:t>
-      </w:r>
-      <w:r>
-        <w:rPr>
-          <w:rFonts w:ascii="Times New Roman" w:hAnsi="Times New Roman" w:cs="Times New Roman"/>
-          <w:i/>
-          <w:sz w:val="18"/>
-          <w:szCs w:val="18"/>
-        </w:rPr>
-        <w:t xml:space="preserve"> Conference on </w:t>
-      </w:r>
-      <w:r>
-        <w:rPr>
-          <w:rFonts w:ascii="Times New Roman" w:hAnsi="Times New Roman" w:cs="Times New Roman"/>
-          <w:i/>
-          <w:sz w:val="18"/>
-          <w:szCs w:val="18"/>
-        </w:rPr>
-        <w:t>Parallel Processing</w:t>
-      </w:r>
-      <w:r>
-        <w:rPr>
-          <w:rFonts w:ascii="Times New Roman" w:hAnsi="Times New Roman" w:cs="Times New Roman"/>
-          <w:i/>
-          <w:sz w:val="18"/>
-          <w:szCs w:val="18"/>
-        </w:rPr>
-        <w:t xml:space="preserve"> (</w:t>
+        <w:t>IEEE/CVF Conference on Computer Vision and Pattern Recognition (</w:t>
       </w:r>
       <w:r>
         <w:rPr>
@@ -2060,7 +2711,7 @@
           <w:sz w:val="18"/>
           <w:szCs w:val="18"/>
         </w:rPr>
-        <w:t>ICPP</w:t>
+        <w:t>CVPR</w:t>
       </w:r>
       <w:r>
         <w:rPr>
@@ -2070,15 +2721,6 @@
           <w:szCs w:val="18"/>
         </w:rPr>
         <w:t>)</w:t>
-      </w:r>
-      <w:r>
-        <w:rPr>
-          <w:rFonts w:ascii="Times New Roman" w:hAnsi="Times New Roman" w:cs="Times New Roman"/>
-          <w:i/>
-          <w:sz w:val="18"/>
-          <w:szCs w:val="18"/>
-        </w:rPr>
-        <w:t>: Workshops</w:t>
       </w:r>
       <w:r>
         <w:rPr>
@@ -2108,6 +2750,24 @@
       <w:r>
         <w:rPr>
           <w:rFonts w:ascii="Times New Roman" w:hAnsi="Times New Roman" w:cs="Times New Roman"/>
+          <w:sz w:val="18"/>
+          <w:szCs w:val="18"/>
+        </w:rPr>
+        <w:t>Yohei</w:t>
+      </w:r>
+      <w:proofErr w:type="spellEnd"/>
+      <w:r>
+        <w:rPr>
+          <w:rFonts w:ascii="Times New Roman" w:hAnsi="Times New Roman" w:cs="Times New Roman"/>
+          <w:sz w:val="18"/>
+          <w:szCs w:val="18"/>
+        </w:rPr>
+        <w:t xml:space="preserve"> Tsuji, </w:t>
+      </w:r>
+      <w:proofErr w:type="spellStart"/>
+      <w:r>
+        <w:rPr>
+          <w:rFonts w:ascii="Times New Roman" w:hAnsi="Times New Roman" w:cs="Times New Roman"/>
           <w:b/>
           <w:sz w:val="18"/>
           <w:szCs w:val="18"/>
@@ -2141,24 +2801,59 @@
           <w:sz w:val="18"/>
           <w:szCs w:val="18"/>
         </w:rPr>
-        <w:t xml:space="preserve"> and Rio Yokota. “Evaluating the Compression Efficiency of the Filters in Convolutional Neural</w:t>
-      </w:r>
-      <w:r>
-        <w:rPr>
-          <w:rFonts w:ascii="MS Mincho" w:eastAsia="MS Mincho" w:hAnsi="MS Mincho" w:cs="MS Mincho" w:hint="eastAsia"/>
-          <w:sz w:val="18"/>
-          <w:szCs w:val="18"/>
-        </w:rPr>
-        <w:t> -</w:t>
-      </w:r>
-      <w:r>
-        <w:rPr>
-          <w:rFonts w:ascii="Times New Roman" w:hAnsi="Times New Roman" w:cs="Times New Roman"/>
-          <w:sz w:val="18"/>
-          <w:szCs w:val="18"/>
-        </w:rPr>
-        <w:t>Networks”,</w:t>
+        <w:t xml:space="preserve">, </w:t>
+      </w:r>
+      <w:proofErr w:type="spellStart"/>
+      <w:r>
+        <w:rPr>
+          <w:rFonts w:ascii="Times New Roman" w:hAnsi="Times New Roman" w:cs="Times New Roman"/>
+          <w:sz w:val="18"/>
+          <w:szCs w:val="18"/>
+        </w:rPr>
+        <w:t>Yuichiro</w:t>
+      </w:r>
+      <w:proofErr w:type="spellEnd"/>
+      <w:r>
+        <w:rPr>
+          <w:rFonts w:ascii="Times New Roman" w:hAnsi="Times New Roman" w:cs="Times New Roman"/>
+          <w:sz w:val="18"/>
+          <w:szCs w:val="18"/>
+        </w:rPr>
+        <w:t xml:space="preserve"> Ueno, Akira </w:t>
+      </w:r>
+      <w:proofErr w:type="spellStart"/>
+      <w:r>
+        <w:rPr>
+          <w:rFonts w:ascii="Times New Roman" w:hAnsi="Times New Roman" w:cs="Times New Roman"/>
+          <w:sz w:val="18"/>
+          <w:szCs w:val="18"/>
+        </w:rPr>
+        <w:t>Naruse</w:t>
+      </w:r>
+      <w:proofErr w:type="spellEnd"/>
+      <w:r>
+        <w:rPr>
+          <w:rFonts w:ascii="Times New Roman" w:hAnsi="Times New Roman" w:cs="Times New Roman"/>
+          <w:sz w:val="18"/>
+          <w:szCs w:val="18"/>
+        </w:rPr>
+        <w:t>, Rio Yokota, and Satoshi Matsuoka. “</w:t>
+      </w:r>
+      <w:r>
+        <w:rPr>
+          <w:rFonts w:ascii="Times New Roman" w:hAnsi="Times New Roman" w:cs="Times New Roman"/>
+          <w:sz w:val="18"/>
+          <w:szCs w:val="18"/>
+        </w:rPr>
+        <w:t>Performance Optimizations and Analysis of Distributed Deep Learning with Approximated Second-Order Optimization Method</w:t>
+      </w:r>
+      <w:r>
+        <w:rPr>
+          <w:rFonts w:ascii="Times New Roman" w:hAnsi="Times New Roman" w:cs="Times New Roman"/>
+          <w:sz w:val="18"/>
+          <w:szCs w:val="18"/>
+        </w:rPr>
+        <w:t>”,</w:t>
       </w:r>
       <w:r>
         <w:rPr>
@@ -2167,7 +2862,62 @@
           <w:sz w:val="18"/>
           <w:szCs w:val="18"/>
         </w:rPr>
-        <w:t xml:space="preserve"> Artificial Neural Networks and Machine Learning –</w:t>
+        <w:t xml:space="preserve"> </w:t>
+      </w:r>
+      <w:r>
+        <w:rPr>
+          <w:rFonts w:ascii="Times New Roman" w:hAnsi="Times New Roman" w:cs="Times New Roman"/>
+          <w:i/>
+          <w:sz w:val="18"/>
+          <w:szCs w:val="18"/>
+        </w:rPr>
+        <w:t>The 48</w:t>
+      </w:r>
+      <w:r>
+        <w:rPr>
+          <w:rFonts w:ascii="Times New Roman" w:hAnsi="Times New Roman" w:cs="Times New Roman"/>
+          <w:i/>
+          <w:sz w:val="18"/>
+          <w:szCs w:val="18"/>
+          <w:vertAlign w:val="superscript"/>
+        </w:rPr>
+        <w:t>th</w:t>
+      </w:r>
+      <w:r>
+        <w:rPr>
+          <w:rFonts w:ascii="Times New Roman" w:hAnsi="Times New Roman" w:cs="Times New Roman"/>
+          <w:i/>
+          <w:sz w:val="18"/>
+          <w:szCs w:val="18"/>
+        </w:rPr>
+        <w:t xml:space="preserve"> International</w:t>
+      </w:r>
+      <w:r>
+        <w:rPr>
+          <w:rFonts w:ascii="Times New Roman" w:hAnsi="Times New Roman" w:cs="Times New Roman"/>
+          <w:i/>
+          <w:sz w:val="18"/>
+          <w:szCs w:val="18"/>
+        </w:rPr>
+        <w:t xml:space="preserve"> Conference on </w:t>
+      </w:r>
+      <w:r>
+        <w:rPr>
+          <w:rFonts w:ascii="Times New Roman" w:hAnsi="Times New Roman" w:cs="Times New Roman"/>
+          <w:i/>
+          <w:sz w:val="18"/>
+          <w:szCs w:val="18"/>
+        </w:rPr>
+        <w:t>Parallel Processing</w:t>
+      </w:r>
+      <w:r>
+        <w:rPr>
+          <w:rFonts w:ascii="Times New Roman" w:hAnsi="Times New Roman" w:cs="Times New Roman"/>
+          <w:i/>
+          <w:sz w:val="18"/>
+          <w:szCs w:val="18"/>
+        </w:rPr>
+        <w:t xml:space="preserve"> (</w:t>
       </w:r>
       <w:r>
         <w:rPr>
@@ -2177,7 +2927,7 @@
           <w:sz w:val="18"/>
           <w:szCs w:val="18"/>
         </w:rPr>
-        <w:t xml:space="preserve"> ICANN</w:t>
+        <w:t>ICPP</w:t>
       </w:r>
       <w:r>
         <w:rPr>
@@ -2186,15 +2936,24 @@
           <w:sz w:val="18"/>
           <w:szCs w:val="18"/>
         </w:rPr>
-        <w:t xml:space="preserve"> 2017</w:t>
-      </w:r>
-      <w:r>
-        <w:rPr>
-          <w:rFonts w:ascii="Times New Roman" w:hAnsi="Times New Roman" w:cs="Times New Roman"/>
-          <w:sz w:val="18"/>
-          <w:szCs w:val="18"/>
-        </w:rPr>
-        <w:t xml:space="preserve">, pp 459-466, Springer 2017. </w:t>
+        <w:t>)</w:t>
+      </w:r>
+      <w:r>
+        <w:rPr>
+          <w:rFonts w:ascii="Times New Roman" w:hAnsi="Times New Roman" w:cs="Times New Roman"/>
+          <w:i/>
+          <w:sz w:val="18"/>
+          <w:szCs w:val="18"/>
+        </w:rPr>
+        <w:t>: Workshops</w:t>
+      </w:r>
+      <w:r>
+        <w:rPr>
+          <w:rFonts w:ascii="Times New Roman" w:hAnsi="Times New Roman" w:cs="Times New Roman"/>
+          <w:sz w:val="18"/>
+          <w:szCs w:val="18"/>
+        </w:rPr>
+        <w:t>, 2019.</w:t>
       </w:r>
     </w:p>
     <w:p>
@@ -2249,6 +3008,114 @@
           <w:sz w:val="18"/>
           <w:szCs w:val="18"/>
         </w:rPr>
+        <w:t xml:space="preserve"> and Rio Yokota. “Evaluating the Compression Efficiency of the Filters in Convolutional Neural</w:t>
+      </w:r>
+      <w:r>
+        <w:rPr>
+          <w:rFonts w:ascii="MS Mincho" w:eastAsia="MS Mincho" w:hAnsi="MS Mincho" w:cs="MS Mincho" w:hint="eastAsia"/>
+          <w:sz w:val="18"/>
+          <w:szCs w:val="18"/>
+        </w:rPr>
+        <w:t> +</w:t>
+      </w:r>
+      <w:r>
+        <w:rPr>
+          <w:rFonts w:ascii="Times New Roman" w:hAnsi="Times New Roman" w:cs="Times New Roman"/>
+          <w:sz w:val="18"/>
+          <w:szCs w:val="18"/>
+        </w:rPr>
+        <w:t>Networks”,</w:t>
+      </w:r>
+      <w:r>
+        <w:rPr>
+          <w:rFonts w:ascii="Times New Roman" w:hAnsi="Times New Roman" w:cs="Times New Roman"/>
+          <w:i/>
+          <w:sz w:val="18"/>
+          <w:szCs w:val="18"/>
+        </w:rPr>
+        <w:t xml:space="preserve"> Artificial Neural Networks and Machine Learning –</w:t>
+      </w:r>
+      <w:r>
+        <w:rPr>
+          <w:rFonts w:ascii="Times New Roman" w:hAnsi="Times New Roman" w:cs="Times New Roman"/>
+          <w:b/>
+          <w:i/>
+          <w:sz w:val="18"/>
+          <w:szCs w:val="18"/>
+        </w:rPr>
+        <w:t xml:space="preserve"> ICANN</w:t>
+      </w:r>
+      <w:r>
+        <w:rPr>
+          <w:rFonts w:ascii="Times New Roman" w:hAnsi="Times New Roman" w:cs="Times New Roman"/>
+          <w:i/>
+          <w:sz w:val="18"/>
+          <w:szCs w:val="18"/>
+        </w:rPr>
+        <w:t xml:space="preserve"> 2017</w:t>
+      </w:r>
+      <w:r>
+        <w:rPr>
+          <w:rFonts w:ascii="Times New Roman" w:hAnsi="Times New Roman" w:cs="Times New Roman"/>
+          <w:sz w:val="18"/>
+          <w:szCs w:val="18"/>
+        </w:rPr>
+        <w:t xml:space="preserve">, pp 459-466, Springer 2017. </w:t>
+      </w:r>
+    </w:p>
+    <w:p>
+      <w:pPr>
+        <w:pStyle w:val="ListParagraph"/>
+        <w:numPr>
+          <w:ilvl w:val="0"/>
+          <w:numId w:val="1"/>
+        </w:numPr>
+        <w:ind w:leftChars="0"/>
+        <w:jc w:val="left"/>
+        <w:rPr>
+          <w:rFonts w:ascii="Times New Roman" w:hAnsi="Times New Roman" w:cs="Times New Roman"/>
+          <w:sz w:val="18"/>
+          <w:szCs w:val="18"/>
+        </w:rPr>
+      </w:pPr>
+      <w:proofErr w:type="spellStart"/>
+      <w:r>
+        <w:rPr>
+          <w:rFonts w:ascii="Times New Roman" w:hAnsi="Times New Roman" w:cs="Times New Roman"/>
+          <w:b/>
+          <w:sz w:val="18"/>
+          <w:szCs w:val="18"/>
+        </w:rPr>
+        <w:t>Kazuki</w:t>
+      </w:r>
+      <w:proofErr w:type="spellEnd"/>
+      <w:r>
+        <w:rPr>
+          <w:rFonts w:ascii="Times New Roman" w:hAnsi="Times New Roman" w:cs="Times New Roman"/>
+          <w:b/>
+          <w:sz w:val="18"/>
+          <w:szCs w:val="18"/>
+        </w:rPr>
+        <w:t xml:space="preserve"> </w:t>
+      </w:r>
+      <w:proofErr w:type="spellStart"/>
+      <w:r>
+        <w:rPr>
+          <w:rFonts w:ascii="Times New Roman" w:hAnsi="Times New Roman" w:cs="Times New Roman"/>
+          <w:b/>
+          <w:sz w:val="18"/>
+          <w:szCs w:val="18"/>
+        </w:rPr>
+        <w:t>Osawa</w:t>
+      </w:r>
+      <w:proofErr w:type="spellEnd"/>
+      <w:r>
+        <w:rPr>
+          <w:rFonts w:ascii="Times New Roman" w:hAnsi="Times New Roman" w:cs="Times New Roman"/>
+          <w:sz w:val="18"/>
+          <w:szCs w:val="18"/>
+        </w:rPr>
         <w:t xml:space="preserve">, Akira Sekiya, Hiroki </w:t>
       </w:r>
       <w:proofErr w:type="spellStart"/>
@@ -2361,6 +3228,221 @@
           <w:sz w:val="22"/>
           <w:szCs w:val="22"/>
         </w:rPr>
+        <w:t>S</w:t>
+      </w:r>
+      <w:r>
+        <w:rPr>
+          <w:rFonts w:ascii="Times New Roman" w:hAnsi="Times New Roman" w:cs="Times New Roman"/>
+          <w:sz w:val="22"/>
+          <w:szCs w:val="22"/>
+        </w:rPr>
+        <w:t>ERVICE</w:t>
+      </w:r>
+    </w:p>
+    <w:p>
+      <w:pPr>
+        <w:jc w:val="left"/>
+        <w:rPr>
+          <w:rFonts w:ascii="Times New Roman" w:hAnsi="Times New Roman" w:cs="Times New Roman"/>
+          <w:sz w:val="18"/>
+          <w:szCs w:val="18"/>
+        </w:rPr>
+      </w:pPr>
+      <w:r>
+        <w:rPr>
+          <w:rFonts w:ascii="Times New Roman" w:hAnsi="Times New Roman" w:cs="Times New Roman"/>
+          <w:sz w:val="18"/>
+          <w:szCs w:val="18"/>
+        </w:rPr>
+        <w:tab/>
+        <w:t>Served as a reviewer at</w:t>
+      </w:r>
+      <w:r>
+        <w:rPr>
+          <w:rFonts w:ascii="Times New Roman" w:hAnsi="Times New Roman" w:cs="Times New Roman"/>
+          <w:sz w:val="18"/>
+          <w:szCs w:val="18"/>
+        </w:rPr>
+        <w:t xml:space="preserve"> Neural Networks</w:t>
+      </w:r>
+      <w:r>
+        <w:rPr>
+          <w:rFonts w:ascii="Times New Roman" w:hAnsi="Times New Roman" w:cs="Times New Roman"/>
+          <w:sz w:val="18"/>
+          <w:szCs w:val="18"/>
+        </w:rPr>
+        <w:t xml:space="preserve"> (2021)</w:t>
+      </w:r>
+      <w:r>
+        <w:rPr>
+          <w:rFonts w:ascii="Times New Roman" w:hAnsi="Times New Roman" w:cs="Times New Roman"/>
+          <w:sz w:val="18"/>
+          <w:szCs w:val="18"/>
+        </w:rPr>
+        <w:t>,</w:t>
+      </w:r>
+      <w:r>
+        <w:rPr>
+          <w:rFonts w:ascii="Times New Roman" w:hAnsi="Times New Roman" w:cs="Times New Roman"/>
+          <w:sz w:val="18"/>
+          <w:szCs w:val="18"/>
+        </w:rPr>
+        <w:t xml:space="preserve"> </w:t>
+      </w:r>
+      <w:proofErr w:type="spellStart"/>
+      <w:r>
+        <w:rPr>
+          <w:rFonts w:ascii="Times New Roman" w:hAnsi="Times New Roman" w:cs="Times New Roman"/>
+          <w:sz w:val="18"/>
+          <w:szCs w:val="18"/>
+        </w:rPr>
+        <w:t>NeurIPS</w:t>
+      </w:r>
+      <w:proofErr w:type="spellEnd"/>
+      <w:r>
+        <w:rPr>
+          <w:rFonts w:ascii="Times New Roman" w:hAnsi="Times New Roman" w:cs="Times New Roman"/>
+          <w:sz w:val="18"/>
+          <w:szCs w:val="18"/>
+        </w:rPr>
+        <w:t xml:space="preserve"> 2021, ICLR 2022, TMLR, and </w:t>
+      </w:r>
+      <w:proofErr w:type="spellStart"/>
+      <w:r>
+        <w:rPr>
+          <w:rFonts w:ascii="Times New Roman" w:hAnsi="Times New Roman" w:cs="Times New Roman"/>
+          <w:sz w:val="18"/>
+          <w:szCs w:val="18"/>
+        </w:rPr>
+        <w:t>NeurIPS</w:t>
+      </w:r>
+      <w:proofErr w:type="spellEnd"/>
+      <w:r>
+        <w:rPr>
+          <w:rFonts w:ascii="Times New Roman" w:hAnsi="Times New Roman" w:cs="Times New Roman"/>
+          <w:sz w:val="18"/>
+          <w:szCs w:val="18"/>
+        </w:rPr>
+        <w:t xml:space="preserve"> 2022</w:t>
+      </w:r>
+    </w:p>
+    <w:p>
+      <w:pPr>
+        <w:jc w:val="left"/>
+        <w:rPr>
+          <w:rFonts w:ascii="Times New Roman" w:hAnsi="Times New Roman" w:cs="Times New Roman"/>
+          <w:sz w:val="18"/>
+          <w:szCs w:val="18"/>
+        </w:rPr>
+      </w:pPr>
+      <w:r>
+        <w:rPr>
+          <w:rFonts w:ascii="Times New Roman" w:hAnsi="Times New Roman" w:cs="Times New Roman"/>
+          <w:sz w:val="18"/>
+          <w:szCs w:val="18"/>
+        </w:rPr>
+        <w:tab/>
+      </w:r>
+      <w:r>
+        <w:rPr>
+          <w:rFonts w:ascii="Times New Roman" w:hAnsi="Times New Roman" w:cs="Times New Roman"/>
+          <w:sz w:val="18"/>
+          <w:szCs w:val="18"/>
+        </w:rPr>
+        <w:t xml:space="preserve">Selected as a </w:t>
+      </w:r>
+      <w:hyperlink r:id="rId21" w:history="1">
+        <w:r>
+          <w:rPr>
+            <w:rStyle w:val="Hyperlink"/>
+            <w:rFonts w:ascii="Times New Roman" w:hAnsi="Times New Roman" w:cs="Times New Roman"/>
+            <w:sz w:val="18"/>
+            <w:szCs w:val="18"/>
+          </w:rPr>
+          <w:t>Highlighted Reviewer</w:t>
+        </w:r>
+      </w:hyperlink>
+      <w:r>
+        <w:rPr>
+          <w:rFonts w:ascii="Times New Roman" w:hAnsi="Times New Roman" w:cs="Times New Roman"/>
+          <w:sz w:val="18"/>
+          <w:szCs w:val="18"/>
+        </w:rPr>
+        <w:t xml:space="preserve"> at IC</w:t>
+      </w:r>
+      <w:r>
+        <w:rPr>
+          <w:rFonts w:ascii="Times New Roman" w:hAnsi="Times New Roman" w:cs="Times New Roman"/>
+          <w:sz w:val="18"/>
+          <w:szCs w:val="18"/>
+        </w:rPr>
+        <w:t>L</w:t>
+      </w:r>
+      <w:r>
+        <w:rPr>
+          <w:rFonts w:ascii="Times New Roman" w:hAnsi="Times New Roman" w:cs="Times New Roman"/>
+          <w:sz w:val="18"/>
+          <w:szCs w:val="18"/>
+        </w:rPr>
+        <w:t>R</w:t>
+      </w:r>
+      <w:r>
+        <w:rPr>
+          <w:rFonts w:ascii="Times New Roman" w:hAnsi="Times New Roman" w:cs="Times New Roman"/>
+          <w:sz w:val="18"/>
+          <w:szCs w:val="18"/>
+        </w:rPr>
+        <w:t xml:space="preserve"> </w:t>
+      </w:r>
+      <w:r>
+        <w:rPr>
+          <w:rFonts w:ascii="Times New Roman" w:hAnsi="Times New Roman" w:cs="Times New Roman"/>
+          <w:sz w:val="18"/>
+          <w:szCs w:val="18"/>
+        </w:rPr>
+        <w:t>2022 (top ~8%)</w:t>
+      </w:r>
+      <w:r>
+        <w:rPr>
+          <w:rFonts w:ascii="Times New Roman" w:hAnsi="Times New Roman" w:cs="Times New Roman"/>
+          <w:sz w:val="18"/>
+          <w:szCs w:val="18"/>
+        </w:rPr>
+        <w:br/>
+      </w:r>
+      <w:r>
+        <w:rPr>
+          <w:rFonts w:ascii="Times New Roman" w:hAnsi="Times New Roman" w:cs="Times New Roman"/>
+          <w:sz w:val="18"/>
+          <w:szCs w:val="18"/>
+        </w:rPr>
+        <w:t xml:space="preserve">           </w:t>
+      </w:r>
+      <w:r>
+        <w:rPr>
+          <w:rFonts w:ascii="Times New Roman" w:hAnsi="Times New Roman" w:cs="Times New Roman"/>
+          <w:sz w:val="18"/>
+          <w:szCs w:val="18"/>
+        </w:rPr>
+        <w:t xml:space="preserve">                                          </w:t>
+      </w:r>
+    </w:p>
+    <w:p>
+      <w:pPr>
+        <w:jc w:val="left"/>
+        <w:rPr>
+          <w:rFonts w:ascii="Times New Roman" w:hAnsi="Times New Roman" w:cs="Times New Roman"/>
+          <w:sz w:val="22"/>
+          <w:szCs w:val="22"/>
+        </w:rPr>
+      </w:pPr>
+      <w:r>
+        <w:rPr>
+          <w:rFonts w:ascii="Times New Roman" w:hAnsi="Times New Roman" w:cs="Times New Roman"/>
+          <w:sz w:val="22"/>
+          <w:szCs w:val="22"/>
+        </w:rPr>
+        <w:lastRenderedPageBreak/>
         <w:t xml:space="preserve">FELLOWSHIPS, </w:t>
       </w:r>
       <w:r>
@@ -2998,8 +4080,8 @@
       </w:r>
     </w:p>
     <w:sectPr>
-      <w:headerReference w:type="default" r:id="rId10"/>
-      <w:headerReference w:type="first" r:id="rId11"/>
+      <w:headerReference w:type="default" r:id="rId22"/>
+      <w:headerReference w:type="first" r:id="rId23"/>
       <w:pgSz w:w="11900" w:h="16840"/>
       <w:pgMar w:top="1985" w:right="1701" w:bottom="1701" w:left="1701" w:header="851" w:footer="992" w:gutter="0"/>
       <w:cols w:space="425"/>
@@ -3011,7 +4093,7 @@
 </file>
 
 <file path=word/endnotes.xml><?xml version="1.0" encoding="utf-8"?>
-<w:endnotes xmlns:wpc="http://schemas.microsoft.com/office/word/2010/wordprocessingCanvas" xmlns:cx="http://schemas.microsoft.com/office/drawing/2014/chartex" xmlns:cx1="http://schemas.microsoft.com/office/drawing/2015/9/8/chartex" xmlns:cx2="http://schemas.microsoft.com/office/drawing/2015/10/21/chartex" xmlns:cx3="http://schemas.microsoft.com/office/drawing/2016/5/9/chartex" xmlns:cx4="http://schemas.microsoft.com/office/drawing/2016/5/10/chartex" xmlns:cx5="http://schemas.microsoft.com/office/drawing/2016/5/11/chartex" xmlns:cx6="http://schemas.microsoft.com/office/drawing/2016/5/12/chartex" xmlns:cx7="http://schemas.microsoft.com/office/drawing/2016/5/13/chartex" xmlns:cx8="http://schemas.microsoft.com/office/drawing/2016/5/14/chartex" xmlns:mc="http://schemas.openxmlformats.org/markup-compatibility/2006" xmlns:aink="http://schemas.microsoft.com/office/drawing/2016/ink" xmlns:am3d="http://schemas.microsoft.com/office/drawing/2017/model3d" xmlns:o="urn:schemas-microsoft-com:office:office" xmlns:r="http://schemas.openxmlformats.org/officeDocument/2006/relationships" xmlns:m="http://schemas.openxmlformats.org/officeDocument/2006/math" xmlns:v="urn:schemas-microsoft-com:vml" xmlns:wp14="http://schemas.microsoft.com/office/word/2010/wordprocessingDrawing" xmlns:wp="http://schemas.openxmlformats.org/drawingml/2006/wordprocessingDrawing" xmlns:w10="urn:schemas-microsoft-com:office:word" xmlns:w="http://schemas.openxmlformats.org/wordprocessingml/2006/main" xmlns:w14="http://schemas.microsoft.com/office/word/2010/wordml" xmlns:w15="http://schemas.microsoft.com/office/word/2012/wordml" xmlns:w16cex="http://schemas.microsoft.com/office/word/2018/wordml/cex" xmlns:w16cid="http://schemas.microsoft.com/office/word/2016/wordml/cid" xmlns:w16="http://schemas.microsoft.com/office/word/2018/wordml" xmlns:w16sdtdh="http://schemas.microsoft.com/office/word/2020/wordml/sdtdatahash" xmlns:w16se="http://schemas.microsoft.com/office/word/2015/wordml/symex" xmlns:wpg="http://schemas.microsoft.com/office/word/2010/wordprocessingGroup" xmlns:wpi="http://schemas.microsoft.com/office/word/2010/wordprocessingInk" xmlns:wne="http://schemas.microsoft.com/office/word/2006/wordml" xmlns:wps="http://schemas.microsoft.com/office/word/2010/wordprocessingShape" mc:Ignorable="w14 w15 w16se w16cid w16 w16cex w16sdtdh wp14">
+<w:endnotes xmlns:wpc="http://schemas.microsoft.com/office/word/2010/wordprocessingCanvas" xmlns:cx="http://schemas.microsoft.com/office/drawing/2014/chartex" xmlns:cx1="http://schemas.microsoft.com/office/drawing/2015/9/8/chartex" xmlns:cx2="http://schemas.microsoft.com/office/drawing/2015/10/21/chartex" xmlns:cx3="http://schemas.microsoft.com/office/drawing/2016/5/9/chartex" xmlns:cx4="http://schemas.microsoft.com/office/drawing/2016/5/10/chartex" xmlns:cx5="http://schemas.microsoft.com/office/drawing/2016/5/11/chartex" xmlns:cx6="http://schemas.microsoft.com/office/drawing/2016/5/12/chartex" xmlns:cx7="http://schemas.microsoft.com/office/drawing/2016/5/13/chartex" xmlns:cx8="http://schemas.microsoft.com/office/drawing/2016/5/14/chartex" xmlns:mc="http://schemas.openxmlformats.org/markup-compatibility/2006" xmlns:aink="http://schemas.microsoft.com/office/drawing/2016/ink" xmlns:am3d="http://schemas.microsoft.com/office/drawing/2017/model3d" xmlns:o="urn:schemas-microsoft-com:office:office" xmlns:oel="http://schemas.microsoft.com/office/2019/extlst" xmlns:r="http://schemas.openxmlformats.org/officeDocument/2006/relationships" xmlns:m="http://schemas.openxmlformats.org/officeDocument/2006/math" xmlns:v="urn:schemas-microsoft-com:vml" xmlns:wp14="http://schemas.microsoft.com/office/word/2010/wordprocessingDrawing" xmlns:wp="http://schemas.openxmlformats.org/drawingml/2006/wordprocessingDrawing" xmlns:w10="urn:schemas-microsoft-com:office:word" xmlns:w="http://schemas.openxmlformats.org/wordprocessingml/2006/main" xmlns:w14="http://schemas.microsoft.com/office/word/2010/wordml" xmlns:w15="http://schemas.microsoft.com/office/word/2012/wordml" xmlns:w16cex="http://schemas.microsoft.com/office/word/2018/wordml/cex" xmlns:w16cid="http://schemas.microsoft.com/office/word/2016/wordml/cid" xmlns:w16="http://schemas.microsoft.com/office/word/2018/wordml" xmlns:w16sdtdh="http://schemas.microsoft.com/office/word/2020/wordml/sdtdatahash" xmlns:w16se="http://schemas.microsoft.com/office/word/2015/wordml/symex" xmlns:wpg="http://schemas.microsoft.com/office/word/2010/wordprocessingGroup" xmlns:wpi="http://schemas.microsoft.com/office/word/2010/wordprocessingInk" xmlns:wne="http://schemas.microsoft.com/office/word/2006/wordml" xmlns:wps="http://schemas.microsoft.com/office/word/2010/wordprocessingShape" mc:Ignorable="w14 w15 w16se w16cid w16 w16cex w16sdtdh wp14">
   <w:endnote w:type="separator" w:id="-1">
     <w:p>
       <w:r>
@@ -3030,7 +4112,7 @@
 </file>
 
 <file path=word/footnotes.xml><?xml version="1.0" encoding="utf-8"?>
-<w:footnotes xmlns:wpc="http://schemas.microsoft.com/office/word/2010/wordprocessingCanvas" xmlns:cx="http://schemas.microsoft.com/office/drawing/2014/chartex" xmlns:cx1="http://schemas.microsoft.com/office/drawing/2015/9/8/chartex" xmlns:cx2="http://schemas.microsoft.com/office/drawing/2015/10/21/chartex" xmlns:cx3="http://schemas.microsoft.com/office/drawing/2016/5/9/chartex" xmlns:cx4="http://schemas.microsoft.com/office/drawing/2016/5/10/chartex" xmlns:cx5="http://schemas.microsoft.com/office/drawing/2016/5/11/chartex" xmlns:cx6="http://schemas.microsoft.com/office/drawing/2016/5/12/chartex" xmlns:cx7="http://schemas.microsoft.com/office/drawing/2016/5/13/chartex" xmlns:cx8="http://schemas.microsoft.com/office/drawing/2016/5/14/chartex" xmlns:mc="http://schemas.openxmlformats.org/markup-compatibility/2006" xmlns:aink="http://schemas.microsoft.com/office/drawing/2016/ink" xmlns:am3d="http://schemas.microsoft.com/office/drawing/2017/model3d" xmlns:o="urn:schemas-microsoft-com:office:office" xmlns:r="http://schemas.openxmlformats.org/officeDocument/2006/relationships" xmlns:m="http://schemas.openxmlformats.org/officeDocument/2006/math" xmlns:v="urn:schemas-microsoft-com:vml" xmlns:wp14="http://schemas.microsoft.com/office/word/2010/wordprocessingDrawing" xmlns:wp="http://schemas.openxmlformats.org/drawingml/2006/wordprocessingDrawing" xmlns:w10="urn:schemas-microsoft-com:office:word" xmlns:w="http://schemas.openxmlformats.org/wordprocessingml/2006/main" xmlns:w14="http://schemas.microsoft.com/office/word/2010/wordml" xmlns:w15="http://schemas.microsoft.com/office/word/2012/wordml" xmlns:w16cex="http://schemas.microsoft.com/office/word/2018/wordml/cex" xmlns:w16cid="http://schemas.microsoft.com/office/word/2016/wordml/cid" xmlns:w16="http://schemas.microsoft.com/office/word/2018/wordml" xmlns:w16sdtdh="http://schemas.microsoft.com/office/word/2020/wordml/sdtdatahash" xmlns:w16se="http://schemas.microsoft.com/office/word/2015/wordml/symex" xmlns:wpg="http://schemas.microsoft.com/office/word/2010/wordprocessingGroup" xmlns:wpi="http://schemas.microsoft.com/office/word/2010/wordprocessingInk" xmlns:wne="http://schemas.microsoft.com/office/word/2006/wordml" xmlns:wps="http://schemas.microsoft.com/office/word/2010/wordprocessingShape" mc:Ignorable="w14 w15 w16se w16cid w16 w16cex w16sdtdh wp14">
+<w:footnotes xmlns:wpc="http://schemas.microsoft.com/office/word/2010/wordprocessingCanvas" xmlns:cx="http://schemas.microsoft.com/office/drawing/2014/chartex" xmlns:cx1="http://schemas.microsoft.com/office/drawing/2015/9/8/chartex" xmlns:cx2="http://schemas.microsoft.com/office/drawing/2015/10/21/chartex" xmlns:cx3="http://schemas.microsoft.com/office/drawing/2016/5/9/chartex" xmlns:cx4="http://schemas.microsoft.com/office/drawing/2016/5/10/chartex" xmlns:cx5="http://schemas.microsoft.com/office/drawing/2016/5/11/chartex" xmlns:cx6="http://schemas.microsoft.com/office/drawing/2016/5/12/chartex" xmlns:cx7="http://schemas.microsoft.com/office/drawing/2016/5/13/chartex" xmlns:cx8="http://schemas.microsoft.com/office/drawing/2016/5/14/chartex" xmlns:mc="http://schemas.openxmlformats.org/markup-compatibility/2006" xmlns:aink="http://schemas.microsoft.com/office/drawing/2016/ink" xmlns:am3d="http://schemas.microsoft.com/office/drawing/2017/model3d" xmlns:o="urn:schemas-microsoft-com:office:office" xmlns:oel="http://schemas.microsoft.com/office/2019/extlst" xmlns:r="http://schemas.openxmlformats.org/officeDocument/2006/relationships" xmlns:m="http://schemas.openxmlformats.org/officeDocument/2006/math" xmlns:v="urn:schemas-microsoft-com:vml" xmlns:wp14="http://schemas.microsoft.com/office/word/2010/wordprocessingDrawing" xmlns:wp="http://schemas.openxmlformats.org/drawingml/2006/wordprocessingDrawing" xmlns:w10="urn:schemas-microsoft-com:office:word" xmlns:w="http://schemas.openxmlformats.org/wordprocessingml/2006/main" xmlns:w14="http://schemas.microsoft.com/office/word/2010/wordml" xmlns:w15="http://schemas.microsoft.com/office/word/2012/wordml" xmlns:w16cex="http://schemas.microsoft.com/office/word/2018/wordml/cex" xmlns:w16cid="http://schemas.microsoft.com/office/word/2016/wordml/cid" xmlns:w16="http://schemas.microsoft.com/office/word/2018/wordml" xmlns:w16sdtdh="http://schemas.microsoft.com/office/word/2020/wordml/sdtdatahash" xmlns:w16se="http://schemas.microsoft.com/office/word/2015/wordml/symex" xmlns:wpg="http://schemas.microsoft.com/office/word/2010/wordprocessingGroup" xmlns:wpi="http://schemas.microsoft.com/office/word/2010/wordprocessingInk" xmlns:wne="http://schemas.microsoft.com/office/word/2006/wordml" xmlns:wps="http://schemas.microsoft.com/office/word/2010/wordprocessingShape" mc:Ignorable="w14 w15 w16se w16cid w16 w16cex w16sdtdh wp14">
   <w:footnote w:type="separator" w:id="-1">
     <w:p>
       <w:r>
@@ -3049,7 +4131,7 @@
 </file>
 
 <file path=word/header1.xml><?xml version="1.0" encoding="utf-8"?>
-<w:hdr xmlns:wpc="http://schemas.microsoft.com/office/word/2010/wordprocessingCanvas" xmlns:cx="http://schemas.microsoft.com/office/drawing/2014/chartex" xmlns:cx1="http://schemas.microsoft.com/office/drawing/2015/9/8/chartex" xmlns:cx2="http://schemas.microsoft.com/office/drawing/2015/10/21/chartex" xmlns:cx3="http://schemas.microsoft.com/office/drawing/2016/5/9/chartex" xmlns:cx4="http://schemas.microsoft.com/office/drawing/2016/5/10/chartex" xmlns:cx5="http://schemas.microsoft.com/office/drawing/2016/5/11/chartex" xmlns:cx6="http://schemas.microsoft.com/office/drawing/2016/5/12/chartex" xmlns:cx7="http://schemas.microsoft.com/office/drawing/2016/5/13/chartex" xmlns:cx8="http://schemas.microsoft.com/office/drawing/2016/5/14/chartex" xmlns:mc="http://schemas.openxmlformats.org/markup-compatibility/2006" xmlns:aink="http://schemas.microsoft.com/office/drawing/2016/ink" xmlns:am3d="http://schemas.microsoft.com/office/drawing/2017/model3d" xmlns:o="urn:schemas-microsoft-com:office:office" xmlns:r="http://schemas.openxmlformats.org/officeDocument/2006/relationships" xmlns:m="http://schemas.openxmlformats.org/officeDocument/2006/math" xmlns:v="urn:schemas-microsoft-com:vml" xmlns:wp14="http://schemas.microsoft.com/office/word/2010/wordprocessingDrawing" xmlns:wp="http://schemas.openxmlformats.org/drawingml/2006/wordprocessingDrawing" xmlns:w10="urn:schemas-microsoft-com:office:word" xmlns:w="http://schemas.openxmlformats.org/wordprocessingml/2006/main" xmlns:w14="http://schemas.microsoft.com/office/word/2010/wordml" xmlns:w15="http://schemas.microsoft.com/office/word/2012/wordml" xmlns:w16cex="http://schemas.microsoft.com/office/word/2018/wordml/cex" xmlns:w16cid="http://schemas.microsoft.com/office/word/2016/wordml/cid" xmlns:w16="http://schemas.microsoft.com/office/word/2018/wordml" xmlns:w16sdtdh="http://schemas.microsoft.com/office/word/2020/wordml/sdtdatahash" xmlns:w16se="http://schemas.microsoft.com/office/word/2015/wordml/symex" xmlns:wpg="http://schemas.microsoft.com/office/word/2010/wordprocessingGroup" xmlns:wpi="http://schemas.microsoft.com/office/word/2010/wordprocessingInk" xmlns:wne="http://schemas.microsoft.com/office/word/2006/wordml" xmlns:wps="http://schemas.microsoft.com/office/word/2010/wordprocessingShape" mc:Ignorable="w14 w15 w16se w16cid w16 w16cex w16sdtdh wp14">
+<w:hdr xmlns:wpc="http://schemas.microsoft.com/office/word/2010/wordprocessingCanvas" xmlns:cx="http://schemas.microsoft.com/office/drawing/2014/chartex" xmlns:cx1="http://schemas.microsoft.com/office/drawing/2015/9/8/chartex" xmlns:cx2="http://schemas.microsoft.com/office/drawing/2015/10/21/chartex" xmlns:cx3="http://schemas.microsoft.com/office/drawing/2016/5/9/chartex" xmlns:cx4="http://schemas.microsoft.com/office/drawing/2016/5/10/chartex" xmlns:cx5="http://schemas.microsoft.com/office/drawing/2016/5/11/chartex" xmlns:cx6="http://schemas.microsoft.com/office/drawing/2016/5/12/chartex" xmlns:cx7="http://schemas.microsoft.com/office/drawing/2016/5/13/chartex" xmlns:cx8="http://schemas.microsoft.com/office/drawing/2016/5/14/chartex" xmlns:mc="http://schemas.openxmlformats.org/markup-compatibility/2006" xmlns:aink="http://schemas.microsoft.com/office/drawing/2016/ink" xmlns:am3d="http://schemas.microsoft.com/office/drawing/2017/model3d" xmlns:o="urn:schemas-microsoft-com:office:office" xmlns:oel="http://schemas.microsoft.com/office/2019/extlst" xmlns:r="http://schemas.openxmlformats.org/officeDocument/2006/relationships" xmlns:m="http://schemas.openxmlformats.org/officeDocument/2006/math" xmlns:v="urn:schemas-microsoft-com:vml" xmlns:wp14="http://schemas.microsoft.com/office/word/2010/wordprocessingDrawing" xmlns:wp="http://schemas.openxmlformats.org/drawingml/2006/wordprocessingDrawing" xmlns:w10="urn:schemas-microsoft-com:office:word" xmlns:w="http://schemas.openxmlformats.org/wordprocessingml/2006/main" xmlns:w14="http://schemas.microsoft.com/office/word/2010/wordml" xmlns:w15="http://schemas.microsoft.com/office/word/2012/wordml" xmlns:w16cex="http://schemas.microsoft.com/office/word/2018/wordml/cex" xmlns:w16cid="http://schemas.microsoft.com/office/word/2016/wordml/cid" xmlns:w16="http://schemas.microsoft.com/office/word/2018/wordml" xmlns:w16sdtdh="http://schemas.microsoft.com/office/word/2020/wordml/sdtdatahash" xmlns:w16se="http://schemas.microsoft.com/office/word/2015/wordml/symex" xmlns:wpg="http://schemas.microsoft.com/office/word/2010/wordprocessingGroup" xmlns:wpi="http://schemas.microsoft.com/office/word/2010/wordprocessingInk" xmlns:wne="http://schemas.microsoft.com/office/word/2006/wordml" xmlns:wps="http://schemas.microsoft.com/office/word/2010/wordprocessingShape" mc:Ignorable="w14 w15 w16se w16cid w16 w16cex w16sdtdh wp14">
   <w:p>
     <w:pPr>
       <w:pStyle w:val="Header"/>
@@ -3092,7 +4174,7 @@
 </file>
 
 <file path=word/header2.xml><?xml version="1.0" encoding="utf-8"?>
-<w:hdr xmlns:wpc="http://schemas.microsoft.com/office/word/2010/wordprocessingCanvas" xmlns:cx="http://schemas.microsoft.com/office/drawing/2014/chartex" xmlns:cx1="http://schemas.microsoft.com/office/drawing/2015/9/8/chartex" xmlns:cx2="http://schemas.microsoft.com/office/drawing/2015/10/21/chartex" xmlns:cx3="http://schemas.microsoft.com/office/drawing/2016/5/9/chartex" xmlns:cx4="http://schemas.microsoft.com/office/drawing/2016/5/10/chartex" xmlns:cx5="http://schemas.microsoft.com/office/drawing/2016/5/11/chartex" xmlns:cx6="http://schemas.microsoft.com/office/drawing/2016/5/12/chartex" xmlns:cx7="http://schemas.microsoft.com/office/drawing/2016/5/13/chartex" xmlns:cx8="http://schemas.microsoft.com/office/drawing/2016/5/14/chartex" xmlns:mc="http://schemas.openxmlformats.org/markup-compatibility/2006" xmlns:aink="http://schemas.microsoft.com/office/drawing/2016/ink" xmlns:am3d="http://schemas.microsoft.com/office/drawing/2017/model3d" xmlns:o="urn:schemas-microsoft-com:office:office" xmlns:r="http://schemas.openxmlformats.org/officeDocument/2006/relationships" xmlns:m="http://schemas.openxmlformats.org/officeDocument/2006/math" xmlns:v="urn:schemas-microsoft-com:vml" xmlns:wp14="http://schemas.microsoft.com/office/word/2010/wordprocessingDrawing" xmlns:wp="http://schemas.openxmlformats.org/drawingml/2006/wordprocessingDrawing" xmlns:w10="urn:schemas-microsoft-com:office:word" xmlns:w="http://schemas.openxmlformats.org/wordprocessingml/2006/main" xmlns:w14="http://schemas.microsoft.com/office/word/2010/wordml" xmlns:w15="http://schemas.microsoft.com/office/word/2012/wordml" xmlns:w16cex="http://schemas.microsoft.com/office/word/2018/wordml/cex" xmlns:w16cid="http://schemas.microsoft.com/office/word/2016/wordml/cid" xmlns:w16="http://schemas.microsoft.com/office/word/2018/wordml" xmlns:w16sdtdh="http://schemas.microsoft.com/office/word/2020/wordml/sdtdatahash" xmlns:w16se="http://schemas.microsoft.com/office/word/2015/wordml/symex" xmlns:wpg="http://schemas.microsoft.com/office/word/2010/wordprocessingGroup" xmlns:wpi="http://schemas.microsoft.com/office/word/2010/wordprocessingInk" xmlns:wne="http://schemas.microsoft.com/office/word/2006/wordml" xmlns:wps="http://schemas.microsoft.com/office/word/2010/wordprocessingShape" mc:Ignorable="w14 w15 w16se w16cid w16 w16cex w16sdtdh wp14">
+<w:hdr xmlns:wpc="http://schemas.microsoft.com/office/word/2010/wordprocessingCanvas" xmlns:cx="http://schemas.microsoft.com/office/drawing/2014/chartex" xmlns:cx1="http://schemas.microsoft.com/office/drawing/2015/9/8/chartex" xmlns:cx2="http://schemas.microsoft.com/office/drawing/2015/10/21/chartex" xmlns:cx3="http://schemas.microsoft.com/office/drawing/2016/5/9/chartex" xmlns:cx4="http://schemas.microsoft.com/office/drawing/2016/5/10/chartex" xmlns:cx5="http://schemas.microsoft.com/office/drawing/2016/5/11/chartex" xmlns:cx6="http://schemas.microsoft.com/office/drawing/2016/5/12/chartex" xmlns:cx7="http://schemas.microsoft.com/office/drawing/2016/5/13/chartex" xmlns:cx8="http://schemas.microsoft.com/office/drawing/2016/5/14/chartex" xmlns:mc="http://schemas.openxmlformats.org/markup-compatibility/2006" xmlns:aink="http://schemas.microsoft.com/office/drawing/2016/ink" xmlns:am3d="http://schemas.microsoft.com/office/drawing/2017/model3d" xmlns:o="urn:schemas-microsoft-com:office:office" xmlns:oel="http://schemas.microsoft.com/office/2019/extlst" xmlns:r="http://schemas.openxmlformats.org/officeDocument/2006/relationships" xmlns:m="http://schemas.openxmlformats.org/officeDocument/2006/math" xmlns:v="urn:schemas-microsoft-com:vml" xmlns:wp14="http://schemas.microsoft.com/office/word/2010/wordprocessingDrawing" xmlns:wp="http://schemas.openxmlformats.org/drawingml/2006/wordprocessingDrawing" xmlns:w10="urn:schemas-microsoft-com:office:word" xmlns:w="http://schemas.openxmlformats.org/wordprocessingml/2006/main" xmlns:w14="http://schemas.microsoft.com/office/word/2010/wordml" xmlns:w15="http://schemas.microsoft.com/office/word/2012/wordml" xmlns:w16cex="http://schemas.microsoft.com/office/word/2018/wordml/cex" xmlns:w16cid="http://schemas.microsoft.com/office/word/2016/wordml/cid" xmlns:w16="http://schemas.microsoft.com/office/word/2018/wordml" xmlns:w16sdtdh="http://schemas.microsoft.com/office/word/2020/wordml/sdtdatahash" xmlns:w16se="http://schemas.microsoft.com/office/word/2015/wordml/symex" xmlns:wpg="http://schemas.microsoft.com/office/word/2010/wordprocessingGroup" xmlns:wpi="http://schemas.microsoft.com/office/word/2010/wordprocessingInk" xmlns:wne="http://schemas.microsoft.com/office/word/2006/wordml" xmlns:wps="http://schemas.microsoft.com/office/word/2010/wordprocessingShape" mc:Ignorable="w14 w15 w16se w16cid w16 w16cex w16sdtdh wp14">
   <w:p>
     <w:pPr>
       <w:pStyle w:val="Header"/>
@@ -3108,7 +4190,7 @@
         <w:sz w:val="21"/>
         <w:szCs w:val="21"/>
       </w:rPr>
-      <w:t>March</w:t>
+      <w:t>April 14</w:t>
     </w:r>
     <w:r>
       <w:rPr>
@@ -3116,15 +4198,7 @@
         <w:sz w:val="21"/>
         <w:szCs w:val="21"/>
       </w:rPr>
-      <w:t xml:space="preserve"> </w:t>
-    </w:r>
-    <w:r>
-      <w:rPr>
-        <w:rFonts w:ascii="Times New Roman" w:hAnsi="Times New Roman" w:cs="Times New Roman"/>
-        <w:sz w:val="21"/>
-        <w:szCs w:val="21"/>
-      </w:rPr>
-      <w:t>25th</w:t>
+      <w:t>th</w:t>
     </w:r>
     <w:r>
       <w:rPr>
@@ -3152,7 +4226,7 @@
 </file>
 
 <file path=word/numbering.xml><?xml version="1.0" encoding="utf-8"?>
-<w:numbering xmlns:wpc="http://schemas.microsoft.com/office/word/2010/wordprocessingCanvas" xmlns:cx="http://schemas.microsoft.com/office/drawing/2014/chartex" xmlns:cx1="http://schemas.microsoft.com/office/drawing/2015/9/8/chartex" xmlns:cx2="http://schemas.microsoft.com/office/drawing/2015/10/21/chartex" xmlns:cx3="http://schemas.microsoft.com/office/drawing/2016/5/9/chartex" xmlns:cx4="http://schemas.microsoft.com/office/drawing/2016/5/10/chartex" xmlns:cx5="http://schemas.microsoft.com/office/drawing/2016/5/11/chartex" xmlns:cx6="http://schemas.microsoft.com/office/drawing/2016/5/12/chartex" xmlns:cx7="http://schemas.microsoft.com/office/drawing/2016/5/13/chartex" xmlns:cx8="http://schemas.microsoft.com/office/drawing/2016/5/14/chartex" xmlns:mc="http://schemas.openxmlformats.org/markup-compatibility/2006" xmlns:aink="http://schemas.microsoft.com/office/drawing/2016/ink" xmlns:am3d="http://schemas.microsoft.com/office/drawing/2017/model3d" xmlns:o="urn:schemas-microsoft-com:office:office" xmlns:r="http://schemas.openxmlformats.org/officeDocument/2006/relationships" xmlns:m="http://schemas.openxmlformats.org/officeDocument/2006/math" xmlns:v="urn:schemas-microsoft-com:vml" xmlns:wp14="http://schemas.microsoft.com/office/word/2010/wordprocessingDrawing" xmlns:wp="http://schemas.openxmlformats.org/drawingml/2006/wordprocessingDrawing" xmlns:w10="urn:schemas-microsoft-com:office:word" xmlns:w="http://schemas.openxmlformats.org/wordprocessingml/2006/main" xmlns:w14="http://schemas.microsoft.com/office/word/2010/wordml" xmlns:w15="http://schemas.microsoft.com/office/word/2012/wordml" xmlns:w16cex="http://schemas.microsoft.com/office/word/2018/wordml/cex" xmlns:w16cid="http://schemas.microsoft.com/office/word/2016/wordml/cid" xmlns:w16="http://schemas.microsoft.com/office/word/2018/wordml" xmlns:w16sdtdh="http://schemas.microsoft.com/office/word/2020/wordml/sdtdatahash" xmlns:w16se="http://schemas.microsoft.com/office/word/2015/wordml/symex" xmlns:wpg="http://schemas.microsoft.com/office/word/2010/wordprocessingGroup" xmlns:wpi="http://schemas.microsoft.com/office/word/2010/wordprocessingInk" xmlns:wne="http://schemas.microsoft.com/office/word/2006/wordml" xmlns:wps="http://schemas.microsoft.com/office/word/2010/wordprocessingShape" mc:Ignorable="w14 w15 w16se w16cid w16 w16cex w16sdtdh wp14">
+<w:numbering xmlns:wpc="http://schemas.microsoft.com/office/word/2010/wordprocessingCanvas" xmlns:cx="http://schemas.microsoft.com/office/drawing/2014/chartex" xmlns:cx1="http://schemas.microsoft.com/office/drawing/2015/9/8/chartex" xmlns:cx2="http://schemas.microsoft.com/office/drawing/2015/10/21/chartex" xmlns:cx3="http://schemas.microsoft.com/office/drawing/2016/5/9/chartex" xmlns:cx4="http://schemas.microsoft.com/office/drawing/2016/5/10/chartex" xmlns:cx5="http://schemas.microsoft.com/office/drawing/2016/5/11/chartex" xmlns:cx6="http://schemas.microsoft.com/office/drawing/2016/5/12/chartex" xmlns:cx7="http://schemas.microsoft.com/office/drawing/2016/5/13/chartex" xmlns:cx8="http://schemas.microsoft.com/office/drawing/2016/5/14/chartex" xmlns:mc="http://schemas.openxmlformats.org/markup-compatibility/2006" xmlns:aink="http://schemas.microsoft.com/office/drawing/2016/ink" xmlns:am3d="http://schemas.microsoft.com/office/drawing/2017/model3d" xmlns:o="urn:schemas-microsoft-com:office:office" xmlns:oel="http://schemas.microsoft.com/office/2019/extlst" xmlns:r="http://schemas.openxmlformats.org/officeDocument/2006/relationships" xmlns:m="http://schemas.openxmlformats.org/officeDocument/2006/math" xmlns:v="urn:schemas-microsoft-com:vml" xmlns:wp14="http://schemas.microsoft.com/office/word/2010/wordprocessingDrawing" xmlns:wp="http://schemas.openxmlformats.org/drawingml/2006/wordprocessingDrawing" xmlns:w10="urn:schemas-microsoft-com:office:word" xmlns:w="http://schemas.openxmlformats.org/wordprocessingml/2006/main" xmlns:w14="http://schemas.microsoft.com/office/word/2010/wordml" xmlns:w15="http://schemas.microsoft.com/office/word/2012/wordml" xmlns:w16cex="http://schemas.microsoft.com/office/word/2018/wordml/cex" xmlns:w16cid="http://schemas.microsoft.com/office/word/2016/wordml/cid" xmlns:w16="http://schemas.microsoft.com/office/word/2018/wordml" xmlns:w16sdtdh="http://schemas.microsoft.com/office/word/2020/wordml/sdtdatahash" xmlns:w16se="http://schemas.microsoft.com/office/word/2015/wordml/symex" xmlns:wpg="http://schemas.microsoft.com/office/word/2010/wordprocessingGroup" xmlns:wpi="http://schemas.microsoft.com/office/word/2010/wordprocessingInk" xmlns:wne="http://schemas.microsoft.com/office/word/2006/wordml" xmlns:wps="http://schemas.microsoft.com/office/word/2010/wordprocessingShape" mc:Ignorable="w14 w15 w16se w16cid w16 w16cex w16sdtdh wp14">
   <w:abstractNum w:abstractNumId="0" w15:restartNumberingAfterBreak="0">
     <w:nsid w:val="009868CF"/>
     <w:multiLevelType w:val="hybridMultilevel"/>
@@ -3721,8 +4795,8 @@
   <w:abstractNum w:abstractNumId="5" w15:restartNumberingAfterBreak="0">
     <w:nsid w:val="0C2D4A00"/>
     <w:multiLevelType w:val="hybridMultilevel"/>
-    <w:tmpl w:val="8E34EEA0"/>
-    <w:lvl w:ilvl="0" w:tplc="15B64C6E">
+    <w:tmpl w:val="7E0C0C54"/>
+    <w:lvl w:ilvl="0" w:tplc="77C2CF3A">
       <w:start w:val="1"/>
       <w:numFmt w:val="decimal"/>
       <w:lvlText w:val="%1."/>
@@ -3732,6 +4806,8 @@
       </w:pPr>
       <w:rPr>
         <w:b w:val="0"/>
+        <w:i w:val="0"/>
+        <w:iCs w:val="0"/>
       </w:rPr>
     </w:lvl>
     <w:lvl w:ilvl="1" w:tplc="04090017" w:tentative="1">
@@ -6833,103 +7909,103 @@
       </w:rPr>
     </w:lvl>
   </w:abstractNum>
-  <w:num w:numId="1">
+  <w:num w:numId="1" w16cid:durableId="288711208">
     <w:abstractNumId w:val="5"/>
   </w:num>
-  <w:num w:numId="2">
+  <w:num w:numId="2" w16cid:durableId="1330984807">
     <w:abstractNumId w:val="24"/>
   </w:num>
-  <w:num w:numId="3">
+  <w:num w:numId="3" w16cid:durableId="263998283">
     <w:abstractNumId w:val="32"/>
   </w:num>
-  <w:num w:numId="4">
+  <w:num w:numId="4" w16cid:durableId="1135949952">
     <w:abstractNumId w:val="20"/>
   </w:num>
-  <w:num w:numId="5">
+  <w:num w:numId="5" w16cid:durableId="90005911">
     <w:abstractNumId w:val="15"/>
   </w:num>
-  <w:num w:numId="6">
+  <w:num w:numId="6" w16cid:durableId="1474299791">
     <w:abstractNumId w:val="9"/>
   </w:num>
-  <w:num w:numId="7">
+  <w:num w:numId="7" w16cid:durableId="633021086">
     <w:abstractNumId w:val="4"/>
   </w:num>
-  <w:num w:numId="8">
+  <w:num w:numId="8" w16cid:durableId="896357826">
     <w:abstractNumId w:val="21"/>
   </w:num>
-  <w:num w:numId="9">
+  <w:num w:numId="9" w16cid:durableId="413821254">
     <w:abstractNumId w:val="12"/>
   </w:num>
-  <w:num w:numId="10">
+  <w:num w:numId="10" w16cid:durableId="1811900324">
     <w:abstractNumId w:val="0"/>
   </w:num>
-  <w:num w:numId="11">
+  <w:num w:numId="11" w16cid:durableId="86654044">
     <w:abstractNumId w:val="25"/>
   </w:num>
-  <w:num w:numId="12">
+  <w:num w:numId="12" w16cid:durableId="1392969105">
     <w:abstractNumId w:val="31"/>
   </w:num>
-  <w:num w:numId="13">
+  <w:num w:numId="13" w16cid:durableId="1705786116">
     <w:abstractNumId w:val="23"/>
   </w:num>
-  <w:num w:numId="14">
+  <w:num w:numId="14" w16cid:durableId="2095086589">
     <w:abstractNumId w:val="19"/>
   </w:num>
-  <w:num w:numId="15">
+  <w:num w:numId="15" w16cid:durableId="1069573445">
     <w:abstractNumId w:val="16"/>
   </w:num>
-  <w:num w:numId="16">
+  <w:num w:numId="16" w16cid:durableId="668604206">
     <w:abstractNumId w:val="22"/>
   </w:num>
-  <w:num w:numId="17">
+  <w:num w:numId="17" w16cid:durableId="663432084">
     <w:abstractNumId w:val="14"/>
   </w:num>
-  <w:num w:numId="18">
+  <w:num w:numId="18" w16cid:durableId="1547328443">
     <w:abstractNumId w:val="7"/>
   </w:num>
-  <w:num w:numId="19">
+  <w:num w:numId="19" w16cid:durableId="2002075740">
     <w:abstractNumId w:val="17"/>
   </w:num>
-  <w:num w:numId="20">
+  <w:num w:numId="20" w16cid:durableId="441459326">
     <w:abstractNumId w:val="3"/>
   </w:num>
-  <w:num w:numId="21">
+  <w:num w:numId="21" w16cid:durableId="487207153">
     <w:abstractNumId w:val="1"/>
   </w:num>
-  <w:num w:numId="22">
+  <w:num w:numId="22" w16cid:durableId="536092192">
     <w:abstractNumId w:val="28"/>
   </w:num>
-  <w:num w:numId="23">
+  <w:num w:numId="23" w16cid:durableId="924150996">
     <w:abstractNumId w:val="27"/>
   </w:num>
-  <w:num w:numId="24">
+  <w:num w:numId="24" w16cid:durableId="1749955678">
     <w:abstractNumId w:val="18"/>
   </w:num>
-  <w:num w:numId="25">
+  <w:num w:numId="25" w16cid:durableId="75170407">
     <w:abstractNumId w:val="29"/>
   </w:num>
-  <w:num w:numId="26">
+  <w:num w:numId="26" w16cid:durableId="1745030842">
     <w:abstractNumId w:val="10"/>
   </w:num>
-  <w:num w:numId="27">
+  <w:num w:numId="27" w16cid:durableId="711537970">
     <w:abstractNumId w:val="6"/>
   </w:num>
-  <w:num w:numId="28">
+  <w:num w:numId="28" w16cid:durableId="715084420">
     <w:abstractNumId w:val="11"/>
   </w:num>
-  <w:num w:numId="29">
+  <w:num w:numId="29" w16cid:durableId="934632780">
     <w:abstractNumId w:val="13"/>
   </w:num>
-  <w:num w:numId="30">
+  <w:num w:numId="30" w16cid:durableId="379786606">
     <w:abstractNumId w:val="8"/>
   </w:num>
-  <w:num w:numId="31">
+  <w:num w:numId="31" w16cid:durableId="1666933637">
     <w:abstractNumId w:val="2"/>
   </w:num>
-  <w:num w:numId="32">
+  <w:num w:numId="32" w16cid:durableId="187523841">
     <w:abstractNumId w:val="26"/>
   </w:num>
-  <w:num w:numId="33">
+  <w:num w:numId="33" w16cid:durableId="1679040835">
     <w:abstractNumId w:val="30"/>
   </w:num>
 </w:numbering>
@@ -7055,6 +8131,7 @@
     <w:lsdException w:name="HTML Sample" w:semiHidden="1" w:unhideWhenUsed="1"/>
     <w:lsdException w:name="HTML Typewriter" w:semiHidden="1" w:unhideWhenUsed="1"/>
     <w:lsdException w:name="HTML Variable" w:semiHidden="1" w:unhideWhenUsed="1"/>
+    <w:lsdException w:name="Normal Table" w:semiHidden="1" w:unhideWhenUsed="1"/>
     <w:lsdException w:name="annotation subject" w:semiHidden="1" w:unhideWhenUsed="1"/>
     <w:lsdException w:name="No List" w:semiHidden="1" w:unhideWhenUsed="1"/>
     <w:lsdException w:name="Outline List 1" w:semiHidden="1" w:unhideWhenUsed="1"/>
@@ -7101,8 +8178,10 @@
     <w:lsdException w:name="Table Subtle 2" w:semiHidden="1" w:unhideWhenUsed="1"/>
     <w:lsdException w:name="Table Web 1" w:semiHidden="1" w:unhideWhenUsed="1"/>
     <w:lsdException w:name="Table Web 2" w:semiHidden="1" w:unhideWhenUsed="1"/>
+    <w:lsdException w:name="Table Web 3" w:semiHidden="1" w:unhideWhenUsed="1"/>
     <w:lsdException w:name="Balloon Text" w:semiHidden="1" w:unhideWhenUsed="1"/>
     <w:lsdException w:name="Table Grid" w:uiPriority="39"/>
+    <w:lsdException w:name="Table Theme" w:semiHidden="1" w:unhideWhenUsed="1"/>
     <w:lsdException w:name="Placeholder Text" w:semiHidden="1"/>
     <w:lsdException w:name="No Spacing" w:uiPriority="1" w:qFormat="1"/>
     <w:lsdException w:name="Light Shading" w:uiPriority="60"/>
@@ -7370,7 +8449,6 @@
   <w:style w:type="character" w:default="1" w:styleId="DefaultParagraphFont">
     <w:name w:val="Default Paragraph Font"/>
     <w:uiPriority w:val="1"/>
-    <w:semiHidden/>
     <w:unhideWhenUsed/>
   </w:style>
   <w:style w:type="table" w:default="1" w:styleId="TableNormal">
@@ -7538,6 +8616,24 @@
       <w:sz w:val="18"/>
       <w:szCs w:val="18"/>
     </w:rPr>
+  </w:style>
+  <w:style w:type="paragraph" w:styleId="Date">
+    <w:name w:val="Date"/>
+    <w:basedOn w:val="Normal"/>
+    <w:next w:val="Normal"/>
+    <w:link w:val="DateChar"/>
+    <w:uiPriority w:val="99"/>
+    <w:semiHidden/>
+    <w:unhideWhenUsed/>
+    <w:rsid w:val="006334C8"/>
+  </w:style>
+  <w:style w:type="character" w:customStyle="1" w:styleId="DateChar">
+    <w:name w:val="Date Char"/>
+    <w:basedOn w:val="DefaultParagraphFont"/>
+    <w:link w:val="Date"/>
+    <w:uiPriority w:val="99"/>
+    <w:semiHidden/>
+    <w:rsid w:val="006334C8"/>
   </w:style>
 </w:styles>
 </file>

</xml_diff>